<commit_message>
Final report Results application 3 added
</commit_message>
<xml_diff>
--- a/Final_report.docx
+++ b/Final_report.docx
@@ -64,7 +64,7 @@
                     </pic:cNvPicPr>
                   </pic:nvPicPr>
                   <pic:blipFill>
-                    <a:blip r:embed="rId7">
+                    <a:blip r:embed="rId8">
                       <a:extLst>
                         <a:ext uri="{28A0092B-C50C-407E-A947-70E740481C1C}">
                           <a14:useLocalDpi xmlns:a14="http://schemas.microsoft.com/office/drawing/2010/main" val="0"/>
@@ -110,8 +110,13 @@
       <w:r>
         <w:t xml:space="preserve">: </w:t>
       </w:r>
-      <w:r>
-        <w:t>Final Project</w:t>
+      <w:proofErr w:type="spellStart"/>
+      <w:r>
+        <w:t>Final</w:t>
+      </w:r>
+      <w:proofErr w:type="spellEnd"/>
+      <w:r>
+        <w:t xml:space="preserve"> Project</w:t>
       </w:r>
     </w:p>
     <w:p>
@@ -184,7 +189,7 @@
         </w:rPr>
         <w:t>, I found the original dataset on Kaggle. (</w:t>
       </w:r>
-      <w:hyperlink r:id="rId8" w:history="1">
+      <w:hyperlink r:id="rId9" w:history="1">
         <w:r>
           <w:rPr>
             <w:rStyle w:val="Hyperlink"/>
@@ -231,7 +236,27 @@
           <w:szCs w:val="20"/>
           <w:lang w:val="en-GB"/>
         </w:rPr>
-        <w:t>is dataset has more then 1.000.000 data points. Th</w:t>
+        <w:t xml:space="preserve">is dataset has more </w:t>
+      </w:r>
+      <w:proofErr w:type="spellStart"/>
+      <w:r>
+        <w:rPr>
+          <w:rFonts w:ascii="Verdana" w:hAnsi="Verdana"/>
+          <w:sz w:val="20"/>
+          <w:szCs w:val="20"/>
+          <w:lang w:val="en-GB"/>
+        </w:rPr>
+        <w:t>then</w:t>
+      </w:r>
+      <w:proofErr w:type="spellEnd"/>
+      <w:r>
+        <w:rPr>
+          <w:rFonts w:ascii="Verdana" w:hAnsi="Verdana"/>
+          <w:sz w:val="20"/>
+          <w:szCs w:val="20"/>
+          <w:lang w:val="en-GB"/>
+        </w:rPr>
+        <w:t xml:space="preserve"> 1.000.000 data points. Th</w:t>
       </w:r>
       <w:r>
         <w:rPr>
@@ -259,7 +284,27 @@
           <w:lang w:val="en-GB"/>
         </w:rPr>
         <w:br/>
-        <w:t>To make the dataset more usable, I wrote a Python program that get’s 15.000 data points evenly spread across the original data.</w:t>
+        <w:t xml:space="preserve">To make the dataset more usable, I wrote a Python program that </w:t>
+      </w:r>
+      <w:proofErr w:type="spellStart"/>
+      <w:r>
+        <w:rPr>
+          <w:rFonts w:ascii="Verdana" w:hAnsi="Verdana"/>
+          <w:sz w:val="20"/>
+          <w:szCs w:val="20"/>
+          <w:lang w:val="en-GB"/>
+        </w:rPr>
+        <w:t>get’s</w:t>
+      </w:r>
+      <w:proofErr w:type="spellEnd"/>
+      <w:r>
+        <w:rPr>
+          <w:rFonts w:ascii="Verdana" w:hAnsi="Verdana"/>
+          <w:sz w:val="20"/>
+          <w:szCs w:val="20"/>
+          <w:lang w:val="en-GB"/>
+        </w:rPr>
+        <w:t xml:space="preserve"> 15.000 data points evenly spread across the original data.</w:t>
       </w:r>
     </w:p>
     <w:p>
@@ -327,7 +372,7 @@
         <w:br/>
         <w:t>(</w:t>
       </w:r>
-      <w:hyperlink r:id="rId9" w:history="1">
+      <w:hyperlink r:id="rId10" w:history="1">
         <w:r>
           <w:rPr>
             <w:rStyle w:val="Hyperlink"/>
@@ -387,7 +432,7 @@
                     <pic:cNvPicPr/>
                   </pic:nvPicPr>
                   <pic:blipFill>
-                    <a:blip r:embed="rId10"/>
+                    <a:blip r:embed="rId11"/>
                     <a:stretch>
                       <a:fillRect/>
                     </a:stretch>
@@ -780,6 +825,7 @@
           <w:lang w:val="en-GB"/>
         </w:rPr>
       </w:pPr>
+      <w:proofErr w:type="spellStart"/>
       <w:r>
         <w:rPr>
           <w:rFonts w:ascii="Verdana" w:hAnsi="Verdana"/>
@@ -791,6 +837,7 @@
         </w:rPr>
         <w:t>line_number</w:t>
       </w:r>
+      <w:proofErr w:type="spellEnd"/>
       <w:r>
         <w:rPr>
           <w:rFonts w:ascii="Verdana" w:hAnsi="Verdana"/>
@@ -845,6 +892,7 @@
         </w:rPr>
         <w:t xml:space="preserve"> </w:t>
       </w:r>
+      <w:proofErr w:type="spellStart"/>
       <w:r>
         <w:rPr>
           <w:rFonts w:ascii="Verdana" w:hAnsi="Verdana"/>
@@ -854,6 +902,7 @@
         </w:rPr>
         <w:t>Numerical</w:t>
       </w:r>
+      <w:proofErr w:type="spellEnd"/>
     </w:p>
     <w:p>
       <w:pPr>
@@ -868,6 +917,7 @@
           <w:lang w:val="en-GB"/>
         </w:rPr>
       </w:pPr>
+      <w:proofErr w:type="spellStart"/>
       <w:r>
         <w:rPr>
           <w:rFonts w:ascii="Verdana" w:hAnsi="Verdana"/>
@@ -879,6 +929,7 @@
         </w:rPr>
         <w:t>trans_date_trans_time</w:t>
       </w:r>
+      <w:proofErr w:type="spellEnd"/>
       <w:r>
         <w:rPr>
           <w:rFonts w:ascii="Verdana" w:hAnsi="Verdana"/>
@@ -905,8 +956,19 @@
           <w:sz w:val="20"/>
           <w:szCs w:val="20"/>
         </w:rPr>
-        <w:t>Interval Numerical</w:t>
-      </w:r>
+        <w:t xml:space="preserve">Interval </w:t>
+      </w:r>
+      <w:proofErr w:type="spellStart"/>
+      <w:r>
+        <w:rPr>
+          <w:rFonts w:ascii="Verdana" w:hAnsi="Verdana"/>
+          <w:color w:val="4EA72E" w:themeColor="accent6"/>
+          <w:sz w:val="20"/>
+          <w:szCs w:val="20"/>
+        </w:rPr>
+        <w:t>Numerical</w:t>
+      </w:r>
+      <w:proofErr w:type="spellEnd"/>
     </w:p>
     <w:p>
       <w:pPr>
@@ -921,6 +983,7 @@
           <w:lang w:val="en-GB"/>
         </w:rPr>
       </w:pPr>
+      <w:proofErr w:type="spellStart"/>
       <w:r>
         <w:rPr>
           <w:rFonts w:ascii="Verdana" w:hAnsi="Verdana"/>
@@ -932,6 +995,7 @@
         </w:rPr>
         <w:t>cc_num</w:t>
       </w:r>
+      <w:proofErr w:type="spellEnd"/>
       <w:r>
         <w:rPr>
           <w:rFonts w:ascii="Verdana" w:hAnsi="Verdana"/>
@@ -951,6 +1015,7 @@
         </w:rPr>
         <w:t xml:space="preserve"> </w:t>
       </w:r>
+      <w:proofErr w:type="spellStart"/>
       <w:r>
         <w:rPr>
           <w:rFonts w:ascii="Verdana" w:hAnsi="Verdana"/>
@@ -958,7 +1023,17 @@
           <w:sz w:val="20"/>
           <w:szCs w:val="20"/>
         </w:rPr>
-        <w:t xml:space="preserve">Nominal </w:t>
+        <w:t>Nominal</w:t>
+      </w:r>
+      <w:proofErr w:type="spellEnd"/>
+      <w:r>
+        <w:rPr>
+          <w:rFonts w:ascii="Verdana" w:hAnsi="Verdana"/>
+          <w:color w:val="FF0000"/>
+          <w:sz w:val="20"/>
+          <w:szCs w:val="20"/>
+        </w:rPr>
+        <w:t xml:space="preserve"> </w:t>
       </w:r>
       <w:r>
         <w:rPr>
@@ -1024,6 +1099,7 @@
         </w:rPr>
         <w:t xml:space="preserve"> </w:t>
       </w:r>
+      <w:proofErr w:type="spellStart"/>
       <w:r>
         <w:rPr>
           <w:rFonts w:ascii="Verdana" w:hAnsi="Verdana"/>
@@ -1031,7 +1107,17 @@
           <w:sz w:val="20"/>
           <w:szCs w:val="20"/>
         </w:rPr>
-        <w:t xml:space="preserve">Nominal </w:t>
+        <w:t>Nominal</w:t>
+      </w:r>
+      <w:proofErr w:type="spellEnd"/>
+      <w:r>
+        <w:rPr>
+          <w:rFonts w:ascii="Verdana" w:hAnsi="Verdana"/>
+          <w:color w:val="FF0000"/>
+          <w:sz w:val="20"/>
+          <w:szCs w:val="20"/>
+        </w:rPr>
+        <w:t xml:space="preserve"> </w:t>
       </w:r>
       <w:r>
         <w:rPr>
@@ -1106,6 +1192,7 @@
         </w:rPr>
         <w:t xml:space="preserve"> </w:t>
       </w:r>
+      <w:proofErr w:type="spellStart"/>
       <w:r>
         <w:rPr>
           <w:rFonts w:ascii="Verdana" w:hAnsi="Verdana"/>
@@ -1113,7 +1200,17 @@
           <w:sz w:val="20"/>
           <w:szCs w:val="20"/>
         </w:rPr>
-        <w:t xml:space="preserve">Nominal </w:t>
+        <w:t>Nominal</w:t>
+      </w:r>
+      <w:proofErr w:type="spellEnd"/>
+      <w:r>
+        <w:rPr>
+          <w:rFonts w:ascii="Verdana" w:hAnsi="Verdana"/>
+          <w:color w:val="FF0000"/>
+          <w:sz w:val="20"/>
+          <w:szCs w:val="20"/>
+        </w:rPr>
+        <w:t xml:space="preserve"> </w:t>
       </w:r>
       <w:r>
         <w:rPr>
@@ -1249,6 +1346,7 @@
         </w:rPr>
         <w:t xml:space="preserve"> </w:t>
       </w:r>
+      <w:proofErr w:type="spellStart"/>
       <w:r>
         <w:rPr>
           <w:rFonts w:ascii="Verdana" w:hAnsi="Verdana"/>
@@ -1256,7 +1354,17 @@
           <w:sz w:val="20"/>
           <w:szCs w:val="20"/>
         </w:rPr>
-        <w:t xml:space="preserve">Nominal </w:t>
+        <w:t>Nominal</w:t>
+      </w:r>
+      <w:proofErr w:type="spellEnd"/>
+      <w:r>
+        <w:rPr>
+          <w:rFonts w:ascii="Verdana" w:hAnsi="Verdana"/>
+          <w:color w:val="FF0000"/>
+          <w:sz w:val="20"/>
+          <w:szCs w:val="20"/>
+        </w:rPr>
+        <w:t xml:space="preserve"> </w:t>
       </w:r>
       <w:r>
         <w:rPr>
@@ -1311,6 +1419,7 @@
         </w:rPr>
         <w:t xml:space="preserve"> </w:t>
       </w:r>
+      <w:proofErr w:type="spellStart"/>
       <w:r>
         <w:rPr>
           <w:rFonts w:ascii="Verdana" w:hAnsi="Verdana"/>
@@ -1318,7 +1427,17 @@
           <w:sz w:val="20"/>
           <w:szCs w:val="20"/>
         </w:rPr>
-        <w:t xml:space="preserve">Nominal </w:t>
+        <w:t>Nominal</w:t>
+      </w:r>
+      <w:proofErr w:type="spellEnd"/>
+      <w:r>
+        <w:rPr>
+          <w:rFonts w:ascii="Verdana" w:hAnsi="Verdana"/>
+          <w:color w:val="FF0000"/>
+          <w:sz w:val="20"/>
+          <w:szCs w:val="20"/>
+        </w:rPr>
+        <w:t xml:space="preserve"> </w:t>
       </w:r>
       <w:r>
         <w:rPr>
@@ -1373,6 +1492,7 @@
         </w:rPr>
         <w:t xml:space="preserve"> </w:t>
       </w:r>
+      <w:proofErr w:type="spellStart"/>
       <w:r>
         <w:rPr>
           <w:rFonts w:ascii="Verdana" w:hAnsi="Verdana"/>
@@ -1380,7 +1500,17 @@
           <w:sz w:val="20"/>
           <w:szCs w:val="20"/>
         </w:rPr>
-        <w:t xml:space="preserve">Nominal </w:t>
+        <w:t>Nominal</w:t>
+      </w:r>
+      <w:proofErr w:type="spellEnd"/>
+      <w:r>
+        <w:rPr>
+          <w:rFonts w:ascii="Verdana" w:hAnsi="Verdana"/>
+          <w:color w:val="FF0000"/>
+          <w:sz w:val="20"/>
+          <w:szCs w:val="20"/>
+        </w:rPr>
+        <w:t xml:space="preserve"> </w:t>
       </w:r>
       <w:r>
         <w:rPr>
@@ -1435,6 +1565,7 @@
         </w:rPr>
         <w:t xml:space="preserve"> </w:t>
       </w:r>
+      <w:proofErr w:type="spellStart"/>
       <w:r>
         <w:rPr>
           <w:rFonts w:ascii="Verdana" w:hAnsi="Verdana"/>
@@ -1442,7 +1573,17 @@
           <w:sz w:val="20"/>
           <w:szCs w:val="20"/>
         </w:rPr>
-        <w:t xml:space="preserve">Nominal </w:t>
+        <w:t>Nominal</w:t>
+      </w:r>
+      <w:proofErr w:type="spellEnd"/>
+      <w:r>
+        <w:rPr>
+          <w:rFonts w:ascii="Verdana" w:hAnsi="Verdana"/>
+          <w:color w:val="FF0000"/>
+          <w:sz w:val="20"/>
+          <w:szCs w:val="20"/>
+        </w:rPr>
+        <w:t xml:space="preserve"> </w:t>
       </w:r>
       <w:r>
         <w:rPr>
@@ -1497,6 +1638,7 @@
         </w:rPr>
         <w:t xml:space="preserve"> </w:t>
       </w:r>
+      <w:proofErr w:type="spellStart"/>
       <w:r>
         <w:rPr>
           <w:rFonts w:ascii="Verdana" w:hAnsi="Verdana"/>
@@ -1504,7 +1646,17 @@
           <w:sz w:val="20"/>
           <w:szCs w:val="20"/>
         </w:rPr>
-        <w:t xml:space="preserve">Nominal </w:t>
+        <w:t>Nominal</w:t>
+      </w:r>
+      <w:proofErr w:type="spellEnd"/>
+      <w:r>
+        <w:rPr>
+          <w:rFonts w:ascii="Verdana" w:hAnsi="Verdana"/>
+          <w:color w:val="FF0000"/>
+          <w:sz w:val="20"/>
+          <w:szCs w:val="20"/>
+        </w:rPr>
+        <w:t xml:space="preserve"> </w:t>
       </w:r>
       <w:r>
         <w:rPr>
@@ -1559,6 +1711,7 @@
         </w:rPr>
         <w:t xml:space="preserve"> </w:t>
       </w:r>
+      <w:proofErr w:type="spellStart"/>
       <w:r>
         <w:rPr>
           <w:rFonts w:ascii="Verdana" w:hAnsi="Verdana"/>
@@ -1566,7 +1719,17 @@
           <w:sz w:val="20"/>
           <w:szCs w:val="20"/>
         </w:rPr>
-        <w:t xml:space="preserve">Nominal </w:t>
+        <w:t>Nominal</w:t>
+      </w:r>
+      <w:proofErr w:type="spellEnd"/>
+      <w:r>
+        <w:rPr>
+          <w:rFonts w:ascii="Verdana" w:hAnsi="Verdana"/>
+          <w:color w:val="FF0000"/>
+          <w:sz w:val="20"/>
+          <w:szCs w:val="20"/>
+        </w:rPr>
+        <w:t xml:space="preserve"> </w:t>
       </w:r>
       <w:r>
         <w:rPr>
@@ -1621,6 +1784,7 @@
         </w:rPr>
         <w:t xml:space="preserve"> </w:t>
       </w:r>
+      <w:proofErr w:type="spellStart"/>
       <w:r>
         <w:rPr>
           <w:rFonts w:ascii="Verdana" w:hAnsi="Verdana"/>
@@ -1628,7 +1792,17 @@
           <w:sz w:val="20"/>
           <w:szCs w:val="20"/>
         </w:rPr>
-        <w:t xml:space="preserve">Nominal </w:t>
+        <w:t>Nominal</w:t>
+      </w:r>
+      <w:proofErr w:type="spellEnd"/>
+      <w:r>
+        <w:rPr>
+          <w:rFonts w:ascii="Verdana" w:hAnsi="Verdana"/>
+          <w:color w:val="FF0000"/>
+          <w:sz w:val="20"/>
+          <w:szCs w:val="20"/>
+        </w:rPr>
+        <w:t xml:space="preserve"> </w:t>
       </w:r>
       <w:r>
         <w:rPr>
@@ -1654,6 +1828,7 @@
           <w:lang w:val="en-GB"/>
         </w:rPr>
       </w:pPr>
+      <w:proofErr w:type="spellStart"/>
       <w:r>
         <w:rPr>
           <w:rFonts w:ascii="Verdana" w:hAnsi="Verdana"/>
@@ -1663,7 +1838,19 @@
           <w:szCs w:val="20"/>
           <w:lang w:val="en-GB"/>
         </w:rPr>
-        <w:t xml:space="preserve">lat: </w:t>
+        <w:t>lat</w:t>
+      </w:r>
+      <w:proofErr w:type="spellEnd"/>
+      <w:r>
+        <w:rPr>
+          <w:rFonts w:ascii="Verdana" w:hAnsi="Verdana"/>
+          <w:b/>
+          <w:bCs/>
+          <w:sz w:val="20"/>
+          <w:szCs w:val="20"/>
+          <w:lang w:val="en-GB"/>
+        </w:rPr>
+        <w:t xml:space="preserve">: </w:t>
       </w:r>
       <w:r>
         <w:rPr>
@@ -1692,6 +1879,7 @@
         </w:rPr>
         <w:t xml:space="preserve">Ratio </w:t>
       </w:r>
+      <w:proofErr w:type="spellStart"/>
       <w:r>
         <w:rPr>
           <w:rFonts w:ascii="Verdana" w:hAnsi="Verdana"/>
@@ -1701,6 +1889,7 @@
         </w:rPr>
         <w:t>Numerical</w:t>
       </w:r>
+      <w:proofErr w:type="spellEnd"/>
     </w:p>
     <w:p>
       <w:pPr>
@@ -1753,6 +1942,7 @@
         </w:rPr>
         <w:t xml:space="preserve">Ratio </w:t>
       </w:r>
+      <w:proofErr w:type="spellStart"/>
       <w:r>
         <w:rPr>
           <w:rFonts w:ascii="Verdana" w:hAnsi="Verdana"/>
@@ -1762,6 +1952,7 @@
         </w:rPr>
         <w:t>Numerical</w:t>
       </w:r>
+      <w:proofErr w:type="spellEnd"/>
     </w:p>
     <w:p>
       <w:pPr>
@@ -1776,6 +1967,7 @@
           <w:lang w:val="en-GB"/>
         </w:rPr>
       </w:pPr>
+      <w:proofErr w:type="spellStart"/>
       <w:r>
         <w:rPr>
           <w:rFonts w:ascii="Verdana" w:hAnsi="Verdana"/>
@@ -1785,7 +1977,19 @@
           <w:szCs w:val="20"/>
           <w:lang w:val="en-GB"/>
         </w:rPr>
-        <w:t xml:space="preserve">city_pop: </w:t>
+        <w:t>city_pop</w:t>
+      </w:r>
+      <w:proofErr w:type="spellEnd"/>
+      <w:r>
+        <w:rPr>
+          <w:rFonts w:ascii="Verdana" w:hAnsi="Verdana"/>
+          <w:b/>
+          <w:bCs/>
+          <w:sz w:val="20"/>
+          <w:szCs w:val="20"/>
+          <w:lang w:val="en-GB"/>
+        </w:rPr>
+        <w:t xml:space="preserve">: </w:t>
       </w:r>
       <w:r>
         <w:rPr>
@@ -1814,6 +2018,7 @@
         </w:rPr>
         <w:t xml:space="preserve">Ratio </w:t>
       </w:r>
+      <w:proofErr w:type="spellStart"/>
       <w:r>
         <w:rPr>
           <w:rFonts w:ascii="Verdana" w:hAnsi="Verdana"/>
@@ -1823,6 +2028,7 @@
         </w:rPr>
         <w:t>Numerical</w:t>
       </w:r>
+      <w:proofErr w:type="spellEnd"/>
     </w:p>
     <w:p>
       <w:pPr>
@@ -1866,6 +2072,7 @@
         </w:rPr>
         <w:t xml:space="preserve"> </w:t>
       </w:r>
+      <w:proofErr w:type="spellStart"/>
       <w:r>
         <w:rPr>
           <w:rFonts w:ascii="Verdana" w:hAnsi="Verdana"/>
@@ -1873,7 +2080,17 @@
           <w:sz w:val="20"/>
           <w:szCs w:val="20"/>
         </w:rPr>
-        <w:t xml:space="preserve">Nominal </w:t>
+        <w:t>Nominal</w:t>
+      </w:r>
+      <w:proofErr w:type="spellEnd"/>
+      <w:r>
+        <w:rPr>
+          <w:rFonts w:ascii="Verdana" w:hAnsi="Verdana"/>
+          <w:color w:val="FF0000"/>
+          <w:sz w:val="20"/>
+          <w:szCs w:val="20"/>
+        </w:rPr>
+        <w:t xml:space="preserve"> </w:t>
       </w:r>
       <w:r>
         <w:rPr>
@@ -1935,8 +2152,19 @@
           <w:sz w:val="20"/>
           <w:szCs w:val="20"/>
         </w:rPr>
-        <w:t>Interval Numerical</w:t>
-      </w:r>
+        <w:t xml:space="preserve">Interval </w:t>
+      </w:r>
+      <w:proofErr w:type="spellStart"/>
+      <w:r>
+        <w:rPr>
+          <w:rFonts w:ascii="Verdana" w:hAnsi="Verdana"/>
+          <w:color w:val="4EA72E" w:themeColor="accent6"/>
+          <w:sz w:val="20"/>
+          <w:szCs w:val="20"/>
+        </w:rPr>
+        <w:t>Numerical</w:t>
+      </w:r>
+      <w:proofErr w:type="spellEnd"/>
     </w:p>
     <w:p>
       <w:pPr>
@@ -1951,6 +2179,7 @@
           <w:lang w:val="en-GB"/>
         </w:rPr>
       </w:pPr>
+      <w:proofErr w:type="spellStart"/>
       <w:r>
         <w:rPr>
           <w:rFonts w:ascii="Verdana" w:hAnsi="Verdana"/>
@@ -1962,6 +2191,7 @@
         </w:rPr>
         <w:t>trans_number</w:t>
       </w:r>
+      <w:proofErr w:type="spellEnd"/>
       <w:r>
         <w:rPr>
           <w:rFonts w:ascii="Verdana" w:hAnsi="Verdana"/>
@@ -1980,6 +2210,7 @@
         </w:rPr>
         <w:t xml:space="preserve"> </w:t>
       </w:r>
+      <w:proofErr w:type="spellStart"/>
       <w:r>
         <w:rPr>
           <w:rFonts w:ascii="Verdana" w:hAnsi="Verdana"/>
@@ -1987,7 +2218,17 @@
           <w:sz w:val="20"/>
           <w:szCs w:val="20"/>
         </w:rPr>
-        <w:t xml:space="preserve">Nominal </w:t>
+        <w:t>Nominal</w:t>
+      </w:r>
+      <w:proofErr w:type="spellEnd"/>
+      <w:r>
+        <w:rPr>
+          <w:rFonts w:ascii="Verdana" w:hAnsi="Verdana"/>
+          <w:color w:val="FF0000"/>
+          <w:sz w:val="20"/>
+          <w:szCs w:val="20"/>
+        </w:rPr>
+        <w:t xml:space="preserve"> </w:t>
       </w:r>
       <w:r>
         <w:rPr>
@@ -2013,6 +2254,7 @@
           <w:lang w:val="en-GB"/>
         </w:rPr>
       </w:pPr>
+      <w:proofErr w:type="spellStart"/>
       <w:r>
         <w:rPr>
           <w:rFonts w:ascii="Verdana" w:hAnsi="Verdana"/>
@@ -2022,16 +2264,48 @@
           <w:szCs w:val="20"/>
           <w:lang w:val="en-GB"/>
         </w:rPr>
-        <w:t xml:space="preserve">unix_time: </w:t>
-      </w:r>
-      <w:r>
-        <w:rPr>
-          <w:rFonts w:ascii="Verdana" w:hAnsi="Verdana"/>
-          <w:sz w:val="20"/>
-          <w:szCs w:val="20"/>
-          <w:lang w:val="en-GB"/>
-        </w:rPr>
-        <w:t xml:space="preserve">The time the purchase is done standardized to unix time. (amount of seconds since </w:t>
+        <w:t>unix_time</w:t>
+      </w:r>
+      <w:proofErr w:type="spellEnd"/>
+      <w:r>
+        <w:rPr>
+          <w:rFonts w:ascii="Verdana" w:hAnsi="Verdana"/>
+          <w:b/>
+          <w:bCs/>
+          <w:sz w:val="20"/>
+          <w:szCs w:val="20"/>
+          <w:lang w:val="en-GB"/>
+        </w:rPr>
+        <w:t xml:space="preserve">: </w:t>
+      </w:r>
+      <w:r>
+        <w:rPr>
+          <w:rFonts w:ascii="Verdana" w:hAnsi="Verdana"/>
+          <w:sz w:val="20"/>
+          <w:szCs w:val="20"/>
+          <w:lang w:val="en-GB"/>
+        </w:rPr>
+        <w:t xml:space="preserve">The time the purchase is done standardized to </w:t>
+      </w:r>
+      <w:proofErr w:type="spellStart"/>
+      <w:r>
+        <w:rPr>
+          <w:rFonts w:ascii="Verdana" w:hAnsi="Verdana"/>
+          <w:sz w:val="20"/>
+          <w:szCs w:val="20"/>
+          <w:lang w:val="en-GB"/>
+        </w:rPr>
+        <w:t>unix</w:t>
+      </w:r>
+      <w:proofErr w:type="spellEnd"/>
+      <w:r>
+        <w:rPr>
+          <w:rFonts w:ascii="Verdana" w:hAnsi="Verdana"/>
+          <w:sz w:val="20"/>
+          <w:szCs w:val="20"/>
+          <w:lang w:val="en-GB"/>
+        </w:rPr>
+        <w:t xml:space="preserve"> time. (amount of seconds since </w:t>
       </w:r>
       <w:r>
         <w:rPr>
@@ -2111,6 +2385,7 @@
           <w:lang w:val="en-GB"/>
         </w:rPr>
       </w:pPr>
+      <w:proofErr w:type="spellStart"/>
       <w:r>
         <w:rPr>
           <w:rFonts w:ascii="Verdana" w:hAnsi="Verdana"/>
@@ -2120,7 +2395,19 @@
           <w:szCs w:val="20"/>
           <w:lang w:val="en-GB"/>
         </w:rPr>
-        <w:t xml:space="preserve">merch_lat: </w:t>
+        <w:t>merch_lat</w:t>
+      </w:r>
+      <w:proofErr w:type="spellEnd"/>
+      <w:r>
+        <w:rPr>
+          <w:rFonts w:ascii="Verdana" w:hAnsi="Verdana"/>
+          <w:b/>
+          <w:bCs/>
+          <w:sz w:val="20"/>
+          <w:szCs w:val="20"/>
+          <w:lang w:val="en-GB"/>
+        </w:rPr>
+        <w:t xml:space="preserve">: </w:t>
       </w:r>
       <w:r>
         <w:rPr>
@@ -2149,6 +2436,7 @@
         </w:rPr>
         <w:t xml:space="preserve">Ratio </w:t>
       </w:r>
+      <w:proofErr w:type="spellStart"/>
       <w:r>
         <w:rPr>
           <w:rFonts w:ascii="Verdana" w:hAnsi="Verdana"/>
@@ -2158,6 +2446,7 @@
         </w:rPr>
         <w:t>Numerical</w:t>
       </w:r>
+      <w:proofErr w:type="spellEnd"/>
     </w:p>
     <w:p>
       <w:pPr>
@@ -2172,6 +2461,7 @@
           <w:lang w:val="en-GB"/>
         </w:rPr>
       </w:pPr>
+      <w:proofErr w:type="spellStart"/>
       <w:r>
         <w:rPr>
           <w:rFonts w:ascii="Verdana" w:hAnsi="Verdana"/>
@@ -2181,7 +2471,19 @@
           <w:szCs w:val="20"/>
           <w:lang w:val="en-GB"/>
         </w:rPr>
-        <w:t xml:space="preserve">merch_long: </w:t>
+        <w:t>merch_long</w:t>
+      </w:r>
+      <w:proofErr w:type="spellEnd"/>
+      <w:r>
+        <w:rPr>
+          <w:rFonts w:ascii="Verdana" w:hAnsi="Verdana"/>
+          <w:b/>
+          <w:bCs/>
+          <w:sz w:val="20"/>
+          <w:szCs w:val="20"/>
+          <w:lang w:val="en-GB"/>
+        </w:rPr>
+        <w:t xml:space="preserve">: </w:t>
       </w:r>
       <w:r>
         <w:rPr>
@@ -2210,6 +2512,7 @@
         </w:rPr>
         <w:t xml:space="preserve">Ratio </w:t>
       </w:r>
+      <w:proofErr w:type="spellStart"/>
       <w:r>
         <w:rPr>
           <w:rFonts w:ascii="Verdana" w:hAnsi="Verdana"/>
@@ -2219,6 +2522,7 @@
         </w:rPr>
         <w:t>Numerical</w:t>
       </w:r>
+      <w:proofErr w:type="spellEnd"/>
     </w:p>
     <w:p>
       <w:pPr>
@@ -2233,6 +2537,7 @@
           <w:lang w:val="en-GB"/>
         </w:rPr>
       </w:pPr>
+      <w:proofErr w:type="spellStart"/>
       <w:r>
         <w:rPr>
           <w:rFonts w:ascii="Verdana" w:hAnsi="Verdana"/>
@@ -2244,6 +2549,7 @@
         </w:rPr>
         <w:t>is_fraud</w:t>
       </w:r>
+      <w:proofErr w:type="spellEnd"/>
       <w:r>
         <w:rPr>
           <w:rFonts w:ascii="Verdana" w:hAnsi="Verdana"/>
@@ -2262,6 +2568,7 @@
         </w:rPr>
         <w:t xml:space="preserve"> </w:t>
       </w:r>
+      <w:proofErr w:type="spellStart"/>
       <w:r>
         <w:rPr>
           <w:rFonts w:ascii="Verdana" w:hAnsi="Verdana"/>
@@ -2269,8 +2576,29 @@
           <w:sz w:val="20"/>
           <w:szCs w:val="20"/>
         </w:rPr>
-        <w:t>Nominal Categorical</w:t>
-      </w:r>
+        <w:t>Nominal</w:t>
+      </w:r>
+      <w:proofErr w:type="spellEnd"/>
+      <w:r>
+        <w:rPr>
+          <w:rFonts w:ascii="Verdana" w:hAnsi="Verdana"/>
+          <w:color w:val="FF0000"/>
+          <w:sz w:val="20"/>
+          <w:szCs w:val="20"/>
+        </w:rPr>
+        <w:t xml:space="preserve"> </w:t>
+      </w:r>
+      <w:proofErr w:type="spellStart"/>
+      <w:r>
+        <w:rPr>
+          <w:rFonts w:ascii="Verdana" w:hAnsi="Verdana"/>
+          <w:color w:val="FF0000"/>
+          <w:sz w:val="20"/>
+          <w:szCs w:val="20"/>
+        </w:rPr>
+        <w:t>Categorical</w:t>
+      </w:r>
+      <w:proofErr w:type="spellEnd"/>
     </w:p>
     <w:p>
       <w:pPr>
@@ -2285,6 +2613,7 @@
           <w:lang w:val="en-GB"/>
         </w:rPr>
       </w:pPr>
+      <w:proofErr w:type="spellStart"/>
       <w:r>
         <w:rPr>
           <w:rFonts w:ascii="Verdana" w:hAnsi="Verdana"/>
@@ -2294,7 +2623,19 @@
           <w:szCs w:val="20"/>
           <w:lang w:val="en-GB"/>
         </w:rPr>
-        <w:t xml:space="preserve">merch_zip: </w:t>
+        <w:t>merch_zip</w:t>
+      </w:r>
+      <w:proofErr w:type="spellEnd"/>
+      <w:r>
+        <w:rPr>
+          <w:rFonts w:ascii="Verdana" w:hAnsi="Verdana"/>
+          <w:b/>
+          <w:bCs/>
+          <w:sz w:val="20"/>
+          <w:szCs w:val="20"/>
+          <w:lang w:val="en-GB"/>
+        </w:rPr>
+        <w:t xml:space="preserve">: </w:t>
       </w:r>
       <w:r>
         <w:rPr>
@@ -2314,6 +2655,7 @@
         </w:rPr>
         <w:t xml:space="preserve"> </w:t>
       </w:r>
+      <w:proofErr w:type="spellStart"/>
       <w:r>
         <w:rPr>
           <w:rFonts w:ascii="Verdana" w:hAnsi="Verdana"/>
@@ -2321,7 +2663,17 @@
           <w:sz w:val="20"/>
           <w:szCs w:val="20"/>
         </w:rPr>
-        <w:t xml:space="preserve">Nominal </w:t>
+        <w:t>Nominal</w:t>
+      </w:r>
+      <w:proofErr w:type="spellEnd"/>
+      <w:r>
+        <w:rPr>
+          <w:rFonts w:ascii="Verdana" w:hAnsi="Verdana"/>
+          <w:color w:val="FF0000"/>
+          <w:sz w:val="20"/>
+          <w:szCs w:val="20"/>
+        </w:rPr>
+        <w:t xml:space="preserve"> </w:t>
       </w:r>
       <w:r>
         <w:rPr>
@@ -2408,6 +2760,7 @@
                 <w14:ligatures w14:val="none"/>
               </w:rPr>
             </w:pPr>
+            <w:proofErr w:type="spellStart"/>
             <w:r>
               <w:rPr>
                 <w:rFonts w:ascii="Calibri" w:eastAsia="Times New Roman" w:hAnsi="Calibri" w:cs="Calibri"/>
@@ -2420,6 +2773,7 @@
               </w:rPr>
               <w:t>line_number</w:t>
             </w:r>
+            <w:proofErr w:type="spellEnd"/>
           </w:p>
         </w:tc>
         <w:tc>
@@ -2449,6 +2803,7 @@
                 <w14:ligatures w14:val="none"/>
               </w:rPr>
             </w:pPr>
+            <w:proofErr w:type="spellStart"/>
             <w:r>
               <w:rPr>
                 <w:rFonts w:ascii="Calibri" w:eastAsia="Times New Roman" w:hAnsi="Calibri" w:cs="Calibri"/>
@@ -2461,6 +2816,7 @@
               </w:rPr>
               <w:t>trans_date_trans_time</w:t>
             </w:r>
+            <w:proofErr w:type="spellEnd"/>
           </w:p>
         </w:tc>
         <w:tc>
@@ -2490,6 +2846,7 @@
                 <w14:ligatures w14:val="none"/>
               </w:rPr>
             </w:pPr>
+            <w:proofErr w:type="spellStart"/>
             <w:r>
               <w:rPr>
                 <w:rFonts w:ascii="Calibri" w:eastAsia="Times New Roman" w:hAnsi="Calibri" w:cs="Calibri"/>
@@ -2502,6 +2859,7 @@
               </w:rPr>
               <w:t>cc_num</w:t>
             </w:r>
+            <w:proofErr w:type="spellEnd"/>
           </w:p>
         </w:tc>
         <w:tc>
@@ -2531,6 +2889,7 @@
                 <w14:ligatures w14:val="none"/>
               </w:rPr>
             </w:pPr>
+            <w:proofErr w:type="spellStart"/>
             <w:r>
               <w:rPr>
                 <w:rFonts w:ascii="Calibri" w:eastAsia="Times New Roman" w:hAnsi="Calibri" w:cs="Calibri"/>
@@ -2543,6 +2902,7 @@
               </w:rPr>
               <w:t>merchant</w:t>
             </w:r>
+            <w:proofErr w:type="spellEnd"/>
           </w:p>
         </w:tc>
         <w:tc>
@@ -2572,6 +2932,7 @@
                 <w14:ligatures w14:val="none"/>
               </w:rPr>
             </w:pPr>
+            <w:proofErr w:type="spellStart"/>
             <w:r>
               <w:rPr>
                 <w:rFonts w:ascii="Calibri" w:eastAsia="Times New Roman" w:hAnsi="Calibri" w:cs="Calibri"/>
@@ -2584,6 +2945,7 @@
               </w:rPr>
               <w:t>category</w:t>
             </w:r>
+            <w:proofErr w:type="spellEnd"/>
           </w:p>
         </w:tc>
         <w:tc>
@@ -2613,6 +2975,7 @@
                 <w14:ligatures w14:val="none"/>
               </w:rPr>
             </w:pPr>
+            <w:proofErr w:type="spellStart"/>
             <w:r>
               <w:rPr>
                 <w:rFonts w:ascii="Calibri" w:eastAsia="Times New Roman" w:hAnsi="Calibri" w:cs="Calibri"/>
@@ -2625,6 +2988,7 @@
               </w:rPr>
               <w:t>amt</w:t>
             </w:r>
+            <w:proofErr w:type="spellEnd"/>
           </w:p>
         </w:tc>
         <w:tc>
@@ -2811,6 +3175,7 @@
                 <w14:ligatures w14:val="none"/>
               </w:rPr>
             </w:pPr>
+            <w:proofErr w:type="spellStart"/>
             <w:r>
               <w:rPr>
                 <w:rFonts w:ascii="Calibri" w:eastAsia="Times New Roman" w:hAnsi="Calibri" w:cs="Calibri"/>
@@ -2821,6 +3186,7 @@
               </w:rPr>
               <w:t>fraud_Macejkovic-Lesch</w:t>
             </w:r>
+            <w:proofErr w:type="spellEnd"/>
           </w:p>
         </w:tc>
         <w:tc>
@@ -2848,6 +3214,7 @@
                 <w14:ligatures w14:val="none"/>
               </w:rPr>
             </w:pPr>
+            <w:proofErr w:type="spellStart"/>
             <w:r>
               <w:rPr>
                 <w:rFonts w:ascii="Calibri" w:eastAsia="Times New Roman" w:hAnsi="Calibri" w:cs="Calibri"/>
@@ -2858,6 +3225,7 @@
               </w:rPr>
               <w:t>shopping_pos</w:t>
             </w:r>
+            <w:proofErr w:type="spellEnd"/>
           </w:p>
         </w:tc>
         <w:tc>
@@ -3078,16 +3446,40 @@
                 <w14:ligatures w14:val="none"/>
               </w:rPr>
             </w:pPr>
-            <w:r>
-              <w:rPr>
-                <w:rFonts w:ascii="Calibri" w:eastAsia="Times New Roman" w:hAnsi="Calibri" w:cs="Calibri"/>
-                <w:color w:val="000000"/>
-                <w:kern w:val="0"/>
-                <w:lang w:eastAsia="zh-TW"/>
-                <w14:ligatures w14:val="none"/>
-              </w:rPr>
-              <w:t>fraud_Weber and Sons</w:t>
-            </w:r>
+            <w:proofErr w:type="spellStart"/>
+            <w:r>
+              <w:rPr>
+                <w:rFonts w:ascii="Calibri" w:eastAsia="Times New Roman" w:hAnsi="Calibri" w:cs="Calibri"/>
+                <w:color w:val="000000"/>
+                <w:kern w:val="0"/>
+                <w:lang w:eastAsia="zh-TW"/>
+                <w14:ligatures w14:val="none"/>
+              </w:rPr>
+              <w:t>fraud_Weber</w:t>
+            </w:r>
+            <w:proofErr w:type="spellEnd"/>
+            <w:r>
+              <w:rPr>
+                <w:rFonts w:ascii="Calibri" w:eastAsia="Times New Roman" w:hAnsi="Calibri" w:cs="Calibri"/>
+                <w:color w:val="000000"/>
+                <w:kern w:val="0"/>
+                <w:lang w:eastAsia="zh-TW"/>
+                <w14:ligatures w14:val="none"/>
+              </w:rPr>
+              <w:t xml:space="preserve"> and </w:t>
+            </w:r>
+            <w:proofErr w:type="spellStart"/>
+            <w:r>
+              <w:rPr>
+                <w:rFonts w:ascii="Calibri" w:eastAsia="Times New Roman" w:hAnsi="Calibri" w:cs="Calibri"/>
+                <w:color w:val="000000"/>
+                <w:kern w:val="0"/>
+                <w:lang w:eastAsia="zh-TW"/>
+                <w14:ligatures w14:val="none"/>
+              </w:rPr>
+              <w:t>Sons</w:t>
+            </w:r>
+            <w:proofErr w:type="spellEnd"/>
           </w:p>
         </w:tc>
         <w:tc>
@@ -3115,6 +3507,7 @@
                 <w14:ligatures w14:val="none"/>
               </w:rPr>
             </w:pPr>
+            <w:proofErr w:type="spellStart"/>
             <w:r>
               <w:rPr>
                 <w:rFonts w:ascii="Calibri" w:eastAsia="Times New Roman" w:hAnsi="Calibri" w:cs="Calibri"/>
@@ -3125,6 +3518,7 @@
               </w:rPr>
               <w:t>food_dining</w:t>
             </w:r>
+            <w:proofErr w:type="spellEnd"/>
           </w:p>
         </w:tc>
         <w:tc>
@@ -3345,6 +3739,7 @@
                 <w14:ligatures w14:val="none"/>
               </w:rPr>
             </w:pPr>
+            <w:proofErr w:type="spellStart"/>
             <w:r>
               <w:rPr>
                 <w:rFonts w:ascii="Calibri" w:eastAsia="Times New Roman" w:hAnsi="Calibri" w:cs="Calibri"/>
@@ -3353,7 +3748,18 @@
                 <w:lang w:val="en-US" w:eastAsia="zh-TW"/>
                 <w14:ligatures w14:val="none"/>
               </w:rPr>
-              <w:t>fraud_Wiza, Schaden and Stark</w:t>
+              <w:t>fraud_Wiza</w:t>
+            </w:r>
+            <w:proofErr w:type="spellEnd"/>
+            <w:r>
+              <w:rPr>
+                <w:rFonts w:ascii="Calibri" w:eastAsia="Times New Roman" w:hAnsi="Calibri" w:cs="Calibri"/>
+                <w:color w:val="000000"/>
+                <w:kern w:val="0"/>
+                <w:lang w:val="en-US" w:eastAsia="zh-TW"/>
+                <w14:ligatures w14:val="none"/>
+              </w:rPr>
+              <w:t>, Schaden and Stark</w:t>
             </w:r>
           </w:p>
         </w:tc>
@@ -3382,6 +3788,7 @@
                 <w14:ligatures w14:val="none"/>
               </w:rPr>
             </w:pPr>
+            <w:proofErr w:type="spellStart"/>
             <w:r>
               <w:rPr>
                 <w:rFonts w:ascii="Calibri" w:eastAsia="Times New Roman" w:hAnsi="Calibri" w:cs="Calibri"/>
@@ -3392,6 +3799,7 @@
               </w:rPr>
               <w:t>misc_pos</w:t>
             </w:r>
+            <w:proofErr w:type="spellEnd"/>
           </w:p>
         </w:tc>
         <w:tc>
@@ -3612,6 +4020,7 @@
                 <w14:ligatures w14:val="none"/>
               </w:rPr>
             </w:pPr>
+            <w:proofErr w:type="spellStart"/>
             <w:r>
               <w:rPr>
                 <w:rFonts w:ascii="Calibri" w:eastAsia="Times New Roman" w:hAnsi="Calibri" w:cs="Calibri"/>
@@ -3622,6 +4031,7 @@
               </w:rPr>
               <w:t>fraud_Hills-Olson</w:t>
             </w:r>
+            <w:proofErr w:type="spellEnd"/>
           </w:p>
         </w:tc>
         <w:tc>
@@ -3649,6 +4059,7 @@
                 <w14:ligatures w14:val="none"/>
               </w:rPr>
             </w:pPr>
+            <w:proofErr w:type="spellStart"/>
             <w:r>
               <w:rPr>
                 <w:rFonts w:ascii="Calibri" w:eastAsia="Times New Roman" w:hAnsi="Calibri" w:cs="Calibri"/>
@@ -3659,6 +4070,7 @@
               </w:rPr>
               <w:t>grocery_net</w:t>
             </w:r>
+            <w:proofErr w:type="spellEnd"/>
           </w:p>
         </w:tc>
         <w:tc>
@@ -3879,6 +4291,7 @@
                 <w14:ligatures w14:val="none"/>
               </w:rPr>
             </w:pPr>
+            <w:proofErr w:type="spellStart"/>
             <w:r>
               <w:rPr>
                 <w:rFonts w:ascii="Calibri" w:eastAsia="Times New Roman" w:hAnsi="Calibri" w:cs="Calibri"/>
@@ -3887,7 +4300,18 @@
                 <w:lang w:val="en-US" w:eastAsia="zh-TW"/>
                 <w14:ligatures w14:val="none"/>
               </w:rPr>
-              <w:t>fraud_Ruecker, Beer and Collier</w:t>
+              <w:t>fraud_Ruecker</w:t>
+            </w:r>
+            <w:proofErr w:type="spellEnd"/>
+            <w:r>
+              <w:rPr>
+                <w:rFonts w:ascii="Calibri" w:eastAsia="Times New Roman" w:hAnsi="Calibri" w:cs="Calibri"/>
+                <w:color w:val="000000"/>
+                <w:kern w:val="0"/>
+                <w:lang w:val="en-US" w:eastAsia="zh-TW"/>
+                <w14:ligatures w14:val="none"/>
+              </w:rPr>
+              <w:t>, Beer and Collier</w:t>
             </w:r>
           </w:p>
         </w:tc>
@@ -3916,6 +4340,7 @@
                 <w14:ligatures w14:val="none"/>
               </w:rPr>
             </w:pPr>
+            <w:proofErr w:type="spellStart"/>
             <w:r>
               <w:rPr>
                 <w:rFonts w:ascii="Calibri" w:eastAsia="Times New Roman" w:hAnsi="Calibri" w:cs="Calibri"/>
@@ -3926,6 +4351,7 @@
               </w:rPr>
               <w:t>shopping_net</w:t>
             </w:r>
+            <w:proofErr w:type="spellEnd"/>
           </w:p>
         </w:tc>
         <w:tc>
@@ -3991,6 +4417,7 @@
                 <w14:ligatures w14:val="none"/>
               </w:rPr>
             </w:pPr>
+            <w:proofErr w:type="spellStart"/>
             <w:r>
               <w:rPr>
                 <w:rFonts w:ascii="Calibri" w:eastAsia="Times New Roman" w:hAnsi="Calibri" w:cs="Calibri"/>
@@ -4001,6 +4428,7 @@
               </w:rPr>
               <w:t>Craig</w:t>
             </w:r>
+            <w:proofErr w:type="spellEnd"/>
           </w:p>
         </w:tc>
       </w:tr>
@@ -4146,16 +4574,40 @@
                 <w14:ligatures w14:val="none"/>
               </w:rPr>
             </w:pPr>
-            <w:r>
-              <w:rPr>
-                <w:rFonts w:ascii="Calibri" w:eastAsia="Times New Roman" w:hAnsi="Calibri" w:cs="Calibri"/>
-                <w:color w:val="000000"/>
-                <w:kern w:val="0"/>
-                <w:lang w:eastAsia="zh-TW"/>
-                <w14:ligatures w14:val="none"/>
-              </w:rPr>
-              <w:t>fraud_Rau and Sons</w:t>
-            </w:r>
+            <w:proofErr w:type="spellStart"/>
+            <w:r>
+              <w:rPr>
+                <w:rFonts w:ascii="Calibri" w:eastAsia="Times New Roman" w:hAnsi="Calibri" w:cs="Calibri"/>
+                <w:color w:val="000000"/>
+                <w:kern w:val="0"/>
+                <w:lang w:eastAsia="zh-TW"/>
+                <w14:ligatures w14:val="none"/>
+              </w:rPr>
+              <w:t>fraud_Rau</w:t>
+            </w:r>
+            <w:proofErr w:type="spellEnd"/>
+            <w:r>
+              <w:rPr>
+                <w:rFonts w:ascii="Calibri" w:eastAsia="Times New Roman" w:hAnsi="Calibri" w:cs="Calibri"/>
+                <w:color w:val="000000"/>
+                <w:kern w:val="0"/>
+                <w:lang w:eastAsia="zh-TW"/>
+                <w14:ligatures w14:val="none"/>
+              </w:rPr>
+              <w:t xml:space="preserve"> and </w:t>
+            </w:r>
+            <w:proofErr w:type="spellStart"/>
+            <w:r>
+              <w:rPr>
+                <w:rFonts w:ascii="Calibri" w:eastAsia="Times New Roman" w:hAnsi="Calibri" w:cs="Calibri"/>
+                <w:color w:val="000000"/>
+                <w:kern w:val="0"/>
+                <w:lang w:eastAsia="zh-TW"/>
+                <w14:ligatures w14:val="none"/>
+              </w:rPr>
+              <w:t>Sons</w:t>
+            </w:r>
+            <w:proofErr w:type="spellEnd"/>
           </w:p>
         </w:tc>
         <w:tc>
@@ -4183,6 +4635,7 @@
                 <w14:ligatures w14:val="none"/>
               </w:rPr>
             </w:pPr>
+            <w:proofErr w:type="spellStart"/>
             <w:r>
               <w:rPr>
                 <w:rFonts w:ascii="Calibri" w:eastAsia="Times New Roman" w:hAnsi="Calibri" w:cs="Calibri"/>
@@ -4193,6 +4646,7 @@
               </w:rPr>
               <w:t>grocery_pos</w:t>
             </w:r>
+            <w:proofErr w:type="spellEnd"/>
           </w:p>
         </w:tc>
         <w:tc>
@@ -4413,6 +4867,7 @@
                 <w14:ligatures w14:val="none"/>
               </w:rPr>
             </w:pPr>
+            <w:proofErr w:type="spellStart"/>
             <w:r>
               <w:rPr>
                 <w:rFonts w:ascii="Calibri" w:eastAsia="Times New Roman" w:hAnsi="Calibri" w:cs="Calibri"/>
@@ -4423,6 +4878,7 @@
               </w:rPr>
               <w:t>fraud_Bartoletti-Wunsch</w:t>
             </w:r>
+            <w:proofErr w:type="spellEnd"/>
           </w:p>
         </w:tc>
         <w:tc>
@@ -4450,6 +4906,7 @@
                 <w14:ligatures w14:val="none"/>
               </w:rPr>
             </w:pPr>
+            <w:proofErr w:type="spellStart"/>
             <w:r>
               <w:rPr>
                 <w:rFonts w:ascii="Calibri" w:eastAsia="Times New Roman" w:hAnsi="Calibri" w:cs="Calibri"/>
@@ -4460,6 +4917,7 @@
               </w:rPr>
               <w:t>gas_transport</w:t>
             </w:r>
+            <w:proofErr w:type="spellEnd"/>
           </w:p>
         </w:tc>
         <w:tc>
@@ -4680,15 +5138,27 @@
                 <w14:ligatures w14:val="none"/>
               </w:rPr>
             </w:pPr>
-            <w:r>
-              <w:rPr>
-                <w:rFonts w:ascii="Calibri" w:eastAsia="Times New Roman" w:hAnsi="Calibri" w:cs="Calibri"/>
-                <w:color w:val="000000"/>
-                <w:kern w:val="0"/>
-                <w:lang w:eastAsia="zh-TW"/>
-                <w14:ligatures w14:val="none"/>
-              </w:rPr>
-              <w:t>fraud_Corwin-Collins</w:t>
+            <w:proofErr w:type="spellStart"/>
+            <w:r>
+              <w:rPr>
+                <w:rFonts w:ascii="Calibri" w:eastAsia="Times New Roman" w:hAnsi="Calibri" w:cs="Calibri"/>
+                <w:color w:val="000000"/>
+                <w:kern w:val="0"/>
+                <w:lang w:eastAsia="zh-TW"/>
+                <w14:ligatures w14:val="none"/>
+              </w:rPr>
+              <w:t>fraud_Corwin</w:t>
+            </w:r>
+            <w:proofErr w:type="spellEnd"/>
+            <w:r>
+              <w:rPr>
+                <w:rFonts w:ascii="Calibri" w:eastAsia="Times New Roman" w:hAnsi="Calibri" w:cs="Calibri"/>
+                <w:color w:val="000000"/>
+                <w:kern w:val="0"/>
+                <w:lang w:eastAsia="zh-TW"/>
+                <w14:ligatures w14:val="none"/>
+              </w:rPr>
+              <w:t>-Collins</w:t>
             </w:r>
           </w:p>
         </w:tc>
@@ -4717,6 +5187,7 @@
                 <w14:ligatures w14:val="none"/>
               </w:rPr>
             </w:pPr>
+            <w:proofErr w:type="spellStart"/>
             <w:r>
               <w:rPr>
                 <w:rFonts w:ascii="Calibri" w:eastAsia="Times New Roman" w:hAnsi="Calibri" w:cs="Calibri"/>
@@ -4727,6 +5198,7 @@
               </w:rPr>
               <w:t>gas_transport</w:t>
             </w:r>
+            <w:proofErr w:type="spellEnd"/>
           </w:p>
         </w:tc>
         <w:tc>
@@ -4947,6 +5419,7 @@
                 <w14:ligatures w14:val="none"/>
               </w:rPr>
             </w:pPr>
+            <w:proofErr w:type="spellStart"/>
             <w:r>
               <w:rPr>
                 <w:rFonts w:ascii="Calibri" w:eastAsia="Times New Roman" w:hAnsi="Calibri" w:cs="Calibri"/>
@@ -4955,7 +5428,18 @@
                 <w:lang w:val="en-US" w:eastAsia="zh-TW"/>
                 <w14:ligatures w14:val="none"/>
               </w:rPr>
-              <w:t>fraud_Christiansen, Goyette and Schamberger</w:t>
+              <w:t>fraud_Christiansen</w:t>
+            </w:r>
+            <w:proofErr w:type="spellEnd"/>
+            <w:r>
+              <w:rPr>
+                <w:rFonts w:ascii="Calibri" w:eastAsia="Times New Roman" w:hAnsi="Calibri" w:cs="Calibri"/>
+                <w:color w:val="000000"/>
+                <w:kern w:val="0"/>
+                <w:lang w:val="en-US" w:eastAsia="zh-TW"/>
+                <w14:ligatures w14:val="none"/>
+              </w:rPr>
+              <w:t>, Goyette and Schamberger</w:t>
             </w:r>
           </w:p>
         </w:tc>
@@ -4984,6 +5468,7 @@
                 <w14:ligatures w14:val="none"/>
               </w:rPr>
             </w:pPr>
+            <w:proofErr w:type="spellStart"/>
             <w:r>
               <w:rPr>
                 <w:rFonts w:ascii="Calibri" w:eastAsia="Times New Roman" w:hAnsi="Calibri" w:cs="Calibri"/>
@@ -4994,6 +5479,7 @@
               </w:rPr>
               <w:t>gas_transport</w:t>
             </w:r>
+            <w:proofErr w:type="spellEnd"/>
           </w:p>
         </w:tc>
         <w:tc>
@@ -5214,6 +5700,7 @@
                 <w14:ligatures w14:val="none"/>
               </w:rPr>
             </w:pPr>
+            <w:proofErr w:type="spellStart"/>
             <w:r>
               <w:rPr>
                 <w:rFonts w:ascii="Calibri" w:eastAsia="Times New Roman" w:hAnsi="Calibri" w:cs="Calibri"/>
@@ -5224,6 +5711,7 @@
               </w:rPr>
               <w:t>fraud_Jast-McDermott</w:t>
             </w:r>
+            <w:proofErr w:type="spellEnd"/>
           </w:p>
         </w:tc>
         <w:tc>
@@ -5251,6 +5739,7 @@
                 <w14:ligatures w14:val="none"/>
               </w:rPr>
             </w:pPr>
+            <w:proofErr w:type="spellStart"/>
             <w:r>
               <w:rPr>
                 <w:rFonts w:ascii="Calibri" w:eastAsia="Times New Roman" w:hAnsi="Calibri" w:cs="Calibri"/>
@@ -5261,6 +5750,7 @@
               </w:rPr>
               <w:t>shopping_pos</w:t>
             </w:r>
+            <w:proofErr w:type="spellEnd"/>
           </w:p>
         </w:tc>
         <w:tc>
@@ -5484,6 +5974,7 @@
                 <w14:ligatures w14:val="none"/>
               </w:rPr>
             </w:pPr>
+            <w:proofErr w:type="spellStart"/>
             <w:r>
               <w:rPr>
                 <w:rFonts w:ascii="Calibri" w:eastAsia="Times New Roman" w:hAnsi="Calibri" w:cs="Calibri"/>
@@ -5496,6 +5987,7 @@
               </w:rPr>
               <w:t>street</w:t>
             </w:r>
+            <w:proofErr w:type="spellEnd"/>
           </w:p>
         </w:tc>
         <w:tc>
@@ -5525,6 +6017,7 @@
                 <w14:ligatures w14:val="none"/>
               </w:rPr>
             </w:pPr>
+            <w:proofErr w:type="spellStart"/>
             <w:r>
               <w:rPr>
                 <w:rFonts w:ascii="Calibri" w:eastAsia="Times New Roman" w:hAnsi="Calibri" w:cs="Calibri"/>
@@ -5537,6 +6030,7 @@
               </w:rPr>
               <w:t>city</w:t>
             </w:r>
+            <w:proofErr w:type="spellEnd"/>
           </w:p>
         </w:tc>
         <w:tc>
@@ -5816,7 +6310,29 @@
                 <w:lang w:eastAsia="zh-TW"/>
                 <w14:ligatures w14:val="none"/>
               </w:rPr>
-              <w:t>165 Jerry Meadows Suite 460</w:t>
+              <w:t xml:space="preserve">165 Jerry </w:t>
+            </w:r>
+            <w:proofErr w:type="spellStart"/>
+            <w:r>
+              <w:rPr>
+                <w:rFonts w:ascii="Calibri" w:eastAsia="Times New Roman" w:hAnsi="Calibri" w:cs="Calibri"/>
+                <w:color w:val="000000"/>
+                <w:kern w:val="0"/>
+                <w:lang w:eastAsia="zh-TW"/>
+                <w14:ligatures w14:val="none"/>
+              </w:rPr>
+              <w:t>Meadows</w:t>
+            </w:r>
+            <w:proofErr w:type="spellEnd"/>
+            <w:r>
+              <w:rPr>
+                <w:rFonts w:ascii="Calibri" w:eastAsia="Times New Roman" w:hAnsi="Calibri" w:cs="Calibri"/>
+                <w:color w:val="000000"/>
+                <w:kern w:val="0"/>
+                <w:lang w:eastAsia="zh-TW"/>
+                <w14:ligatures w14:val="none"/>
+              </w:rPr>
+              <w:t xml:space="preserve"> Suite 460</w:t>
             </w:r>
           </w:p>
         </w:tc>
@@ -5845,6 +6361,7 @@
                 <w14:ligatures w14:val="none"/>
               </w:rPr>
             </w:pPr>
+            <w:proofErr w:type="spellStart"/>
             <w:r>
               <w:rPr>
                 <w:rFonts w:ascii="Calibri" w:eastAsia="Times New Roman" w:hAnsi="Calibri" w:cs="Calibri"/>
@@ -5855,6 +6372,7 @@
               </w:rPr>
               <w:t>Surrency</w:t>
             </w:r>
+            <w:proofErr w:type="spellEnd"/>
           </w:p>
         </w:tc>
         <w:tc>
@@ -6150,6 +6668,7 @@
                 <w14:ligatures w14:val="none"/>
               </w:rPr>
             </w:pPr>
+            <w:proofErr w:type="spellStart"/>
             <w:r>
               <w:rPr>
                 <w:rFonts w:ascii="Calibri" w:eastAsia="Times New Roman" w:hAnsi="Calibri" w:cs="Calibri"/>
@@ -6160,6 +6679,7 @@
               </w:rPr>
               <w:t>Meadville</w:t>
             </w:r>
+            <w:proofErr w:type="spellEnd"/>
           </w:p>
         </w:tc>
         <w:tc>
@@ -6343,6 +6863,7 @@
                 <w14:ligatures w14:val="none"/>
               </w:rPr>
             </w:pPr>
+            <w:proofErr w:type="spellStart"/>
             <w:r>
               <w:rPr>
                 <w:rFonts w:ascii="Calibri" w:eastAsia="Times New Roman" w:hAnsi="Calibri" w:cs="Calibri"/>
@@ -6353,6 +6874,7 @@
               </w:rPr>
               <w:t>Rodriguez</w:t>
             </w:r>
+            <w:proofErr w:type="spellEnd"/>
           </w:p>
         </w:tc>
         <w:tc>
@@ -6426,8 +6948,20 @@
                 <w:lang w:eastAsia="zh-TW"/>
                 <w14:ligatures w14:val="none"/>
               </w:rPr>
-              <w:t>240 Tracy Forges</w:t>
-            </w:r>
+              <w:t xml:space="preserve">240 Tracy </w:t>
+            </w:r>
+            <w:proofErr w:type="spellStart"/>
+            <w:r>
+              <w:rPr>
+                <w:rFonts w:ascii="Calibri" w:eastAsia="Times New Roman" w:hAnsi="Calibri" w:cs="Calibri"/>
+                <w:color w:val="000000"/>
+                <w:kern w:val="0"/>
+                <w:lang w:eastAsia="zh-TW"/>
+                <w14:ligatures w14:val="none"/>
+              </w:rPr>
+              <w:t>Forges</w:t>
+            </w:r>
+            <w:proofErr w:type="spellEnd"/>
           </w:p>
         </w:tc>
         <w:tc>
@@ -6768,8 +7302,20 @@
                 <w:lang w:eastAsia="zh-TW"/>
                 <w14:ligatures w14:val="none"/>
               </w:rPr>
-              <w:t>Pembroke Township</w:t>
-            </w:r>
+              <w:t xml:space="preserve">Pembroke </w:t>
+            </w:r>
+            <w:proofErr w:type="spellStart"/>
+            <w:r>
+              <w:rPr>
+                <w:rFonts w:ascii="Calibri" w:eastAsia="Times New Roman" w:hAnsi="Calibri" w:cs="Calibri"/>
+                <w:color w:val="000000"/>
+                <w:kern w:val="0"/>
+                <w:lang w:eastAsia="zh-TW"/>
+                <w14:ligatures w14:val="none"/>
+              </w:rPr>
+              <w:t>Township</w:t>
+            </w:r>
+            <w:proofErr w:type="spellEnd"/>
           </w:p>
         </w:tc>
         <w:tc>
@@ -7370,6 +7916,7 @@
                 <w14:ligatures w14:val="none"/>
               </w:rPr>
             </w:pPr>
+            <w:proofErr w:type="spellStart"/>
             <w:r>
               <w:rPr>
                 <w:rFonts w:ascii="Calibri" w:eastAsia="Times New Roman" w:hAnsi="Calibri" w:cs="Calibri"/>
@@ -7380,6 +7927,7 @@
               </w:rPr>
               <w:t>Uledi</w:t>
             </w:r>
+            <w:proofErr w:type="spellEnd"/>
           </w:p>
         </w:tc>
         <w:tc>
@@ -7646,7 +8194,29 @@
                 <w:lang w:eastAsia="zh-TW"/>
                 <w14:ligatures w14:val="none"/>
               </w:rPr>
-              <w:t>8011 Chapman Tunnel Apt. 568</w:t>
+              <w:t xml:space="preserve">8011 </w:t>
+            </w:r>
+            <w:proofErr w:type="spellStart"/>
+            <w:r>
+              <w:rPr>
+                <w:rFonts w:ascii="Calibri" w:eastAsia="Times New Roman" w:hAnsi="Calibri" w:cs="Calibri"/>
+                <w:color w:val="000000"/>
+                <w:kern w:val="0"/>
+                <w:lang w:eastAsia="zh-TW"/>
+                <w14:ligatures w14:val="none"/>
+              </w:rPr>
+              <w:t>Chapman</w:t>
+            </w:r>
+            <w:proofErr w:type="spellEnd"/>
+            <w:r>
+              <w:rPr>
+                <w:rFonts w:ascii="Calibri" w:eastAsia="Times New Roman" w:hAnsi="Calibri" w:cs="Calibri"/>
+                <w:color w:val="000000"/>
+                <w:kern w:val="0"/>
+                <w:lang w:eastAsia="zh-TW"/>
+                <w14:ligatures w14:val="none"/>
+              </w:rPr>
+              <w:t xml:space="preserve"> Tunnel Apt. 568</w:t>
             </w:r>
           </w:p>
         </w:tc>
@@ -7675,6 +8245,7 @@
                 <w14:ligatures w14:val="none"/>
               </w:rPr>
             </w:pPr>
+            <w:proofErr w:type="spellStart"/>
             <w:r>
               <w:rPr>
                 <w:rFonts w:ascii="Calibri" w:eastAsia="Times New Roman" w:hAnsi="Calibri" w:cs="Calibri"/>
@@ -7685,6 +8256,7 @@
               </w:rPr>
               <w:t>Blairsden-Graeagle</w:t>
             </w:r>
+            <w:proofErr w:type="spellEnd"/>
           </w:p>
         </w:tc>
         <w:tc>
@@ -7951,8 +8523,20 @@
                 <w:lang w:eastAsia="zh-TW"/>
                 <w14:ligatures w14:val="none"/>
               </w:rPr>
-              <w:t>343 Hannah Parkway</w:t>
-            </w:r>
+              <w:t xml:space="preserve">343 Hannah </w:t>
+            </w:r>
+            <w:proofErr w:type="spellStart"/>
+            <w:r>
+              <w:rPr>
+                <w:rFonts w:ascii="Calibri" w:eastAsia="Times New Roman" w:hAnsi="Calibri" w:cs="Calibri"/>
+                <w:color w:val="000000"/>
+                <w:kern w:val="0"/>
+                <w:lang w:eastAsia="zh-TW"/>
+                <w14:ligatures w14:val="none"/>
+              </w:rPr>
+              <w:t>Parkway</w:t>
+            </w:r>
+            <w:proofErr w:type="spellEnd"/>
           </w:p>
         </w:tc>
         <w:tc>
@@ -8256,8 +8840,20 @@
                 <w:lang w:eastAsia="zh-TW"/>
                 <w14:ligatures w14:val="none"/>
               </w:rPr>
-              <w:t>1683 Davidson Freeway</w:t>
-            </w:r>
+              <w:t xml:space="preserve">1683 Davidson </w:t>
+            </w:r>
+            <w:proofErr w:type="spellStart"/>
+            <w:r>
+              <w:rPr>
+                <w:rFonts w:ascii="Calibri" w:eastAsia="Times New Roman" w:hAnsi="Calibri" w:cs="Calibri"/>
+                <w:color w:val="000000"/>
+                <w:kern w:val="0"/>
+                <w:lang w:eastAsia="zh-TW"/>
+                <w14:ligatures w14:val="none"/>
+              </w:rPr>
+              <w:t>Freeway</w:t>
+            </w:r>
+            <w:proofErr w:type="spellEnd"/>
           </w:p>
         </w:tc>
         <w:tc>
@@ -8285,6 +8881,7 @@
                 <w14:ligatures w14:val="none"/>
               </w:rPr>
             </w:pPr>
+            <w:proofErr w:type="spellStart"/>
             <w:r>
               <w:rPr>
                 <w:rFonts w:ascii="Calibri" w:eastAsia="Times New Roman" w:hAnsi="Calibri" w:cs="Calibri"/>
@@ -8295,6 +8892,7 @@
               </w:rPr>
               <w:t>Mendon</w:t>
             </w:r>
+            <w:proofErr w:type="spellEnd"/>
           </w:p>
         </w:tc>
         <w:tc>
@@ -8590,6 +9188,7 @@
                 <w14:ligatures w14:val="none"/>
               </w:rPr>
             </w:pPr>
+            <w:proofErr w:type="spellStart"/>
             <w:r>
               <w:rPr>
                 <w:rFonts w:ascii="Calibri" w:eastAsia="Times New Roman" w:hAnsi="Calibri" w:cs="Calibri"/>
@@ -8600,6 +9199,7 @@
               </w:rPr>
               <w:t>Acworth</w:t>
             </w:r>
+            <w:proofErr w:type="spellEnd"/>
           </w:p>
         </w:tc>
         <w:tc>
@@ -8826,6 +9426,7 @@
                 <w14:ligatures w14:val="none"/>
               </w:rPr>
             </w:pPr>
+            <w:proofErr w:type="spellStart"/>
             <w:r>
               <w:rPr>
                 <w:rFonts w:ascii="Calibri" w:eastAsia="Times New Roman" w:hAnsi="Calibri" w:cs="Calibri"/>
@@ -8839,6 +9440,7 @@
               <w:lastRenderedPageBreak/>
               <w:t>city_pop</w:t>
             </w:r>
+            <w:proofErr w:type="spellEnd"/>
           </w:p>
         </w:tc>
         <w:tc>
@@ -8909,6 +9511,7 @@
                 <w14:ligatures w14:val="none"/>
               </w:rPr>
             </w:pPr>
+            <w:proofErr w:type="spellStart"/>
             <w:r>
               <w:rPr>
                 <w:rFonts w:ascii="Calibri" w:eastAsia="Times New Roman" w:hAnsi="Calibri" w:cs="Calibri"/>
@@ -8921,6 +9524,7 @@
               </w:rPr>
               <w:t>dob</w:t>
             </w:r>
+            <w:proofErr w:type="spellEnd"/>
           </w:p>
         </w:tc>
         <w:tc>
@@ -8950,6 +9554,7 @@
                 <w14:ligatures w14:val="none"/>
               </w:rPr>
             </w:pPr>
+            <w:proofErr w:type="spellStart"/>
             <w:r>
               <w:rPr>
                 <w:rFonts w:ascii="Calibri" w:eastAsia="Times New Roman" w:hAnsi="Calibri" w:cs="Calibri"/>
@@ -8962,6 +9567,7 @@
               </w:rPr>
               <w:t>trans_num</w:t>
             </w:r>
+            <w:proofErr w:type="spellEnd"/>
           </w:p>
         </w:tc>
         <w:tc>
@@ -8991,6 +9597,7 @@
                 <w14:ligatures w14:val="none"/>
               </w:rPr>
             </w:pPr>
+            <w:proofErr w:type="spellStart"/>
             <w:r>
               <w:rPr>
                 <w:rFonts w:ascii="Calibri" w:eastAsia="Times New Roman" w:hAnsi="Calibri" w:cs="Calibri"/>
@@ -9003,6 +9610,7 @@
               </w:rPr>
               <w:t>unix_time</w:t>
             </w:r>
+            <w:proofErr w:type="spellEnd"/>
           </w:p>
         </w:tc>
         <w:tc>
@@ -9032,6 +9640,7 @@
                 <w14:ligatures w14:val="none"/>
               </w:rPr>
             </w:pPr>
+            <w:proofErr w:type="spellStart"/>
             <w:r>
               <w:rPr>
                 <w:rFonts w:ascii="Calibri" w:eastAsia="Times New Roman" w:hAnsi="Calibri" w:cs="Calibri"/>
@@ -9044,6 +9653,7 @@
               </w:rPr>
               <w:t>merch_lat</w:t>
             </w:r>
+            <w:proofErr w:type="spellEnd"/>
           </w:p>
         </w:tc>
         <w:tc>
@@ -9073,6 +9683,7 @@
                 <w14:ligatures w14:val="none"/>
               </w:rPr>
             </w:pPr>
+            <w:proofErr w:type="spellStart"/>
             <w:r>
               <w:rPr>
                 <w:rFonts w:ascii="Calibri" w:eastAsia="Times New Roman" w:hAnsi="Calibri" w:cs="Calibri"/>
@@ -9085,6 +9696,7 @@
               </w:rPr>
               <w:t>merch_long</w:t>
             </w:r>
+            <w:proofErr w:type="spellEnd"/>
           </w:p>
         </w:tc>
         <w:tc>
@@ -9114,6 +9726,7 @@
                 <w14:ligatures w14:val="none"/>
               </w:rPr>
             </w:pPr>
+            <w:proofErr w:type="spellStart"/>
             <w:r>
               <w:rPr>
                 <w:rFonts w:ascii="Calibri" w:eastAsia="Times New Roman" w:hAnsi="Calibri" w:cs="Calibri"/>
@@ -9126,6 +9739,7 @@
               </w:rPr>
               <w:t>is_fraud</w:t>
             </w:r>
+            <w:proofErr w:type="spellEnd"/>
           </w:p>
         </w:tc>
         <w:tc>
@@ -9155,6 +9769,7 @@
                 <w14:ligatures w14:val="none"/>
               </w:rPr>
             </w:pPr>
+            <w:proofErr w:type="spellStart"/>
             <w:r>
               <w:rPr>
                 <w:rFonts w:ascii="Calibri" w:eastAsia="Times New Roman" w:hAnsi="Calibri" w:cs="Calibri"/>
@@ -9167,6 +9782,7 @@
               </w:rPr>
               <w:t>merch_zipcode</w:t>
             </w:r>
+            <w:proofErr w:type="spellEnd"/>
           </w:p>
         </w:tc>
       </w:tr>
@@ -9245,7 +9861,29 @@
                 <w:lang w:eastAsia="zh-TW"/>
                 <w14:ligatures w14:val="none"/>
               </w:rPr>
-              <w:t>Engineer, technical sales</w:t>
+              <w:t xml:space="preserve">Engineer, </w:t>
+            </w:r>
+            <w:proofErr w:type="spellStart"/>
+            <w:r>
+              <w:rPr>
+                <w:rFonts w:ascii="Calibri" w:eastAsia="Times New Roman" w:hAnsi="Calibri" w:cs="Calibri"/>
+                <w:color w:val="000000"/>
+                <w:kern w:val="0"/>
+                <w:lang w:eastAsia="zh-TW"/>
+                <w14:ligatures w14:val="none"/>
+              </w:rPr>
+              <w:t>technical</w:t>
+            </w:r>
+            <w:proofErr w:type="spellEnd"/>
+            <w:r>
+              <w:rPr>
+                <w:rFonts w:ascii="Calibri" w:eastAsia="Times New Roman" w:hAnsi="Calibri" w:cs="Calibri"/>
+                <w:color w:val="000000"/>
+                <w:kern w:val="0"/>
+                <w:lang w:eastAsia="zh-TW"/>
+                <w14:ligatures w14:val="none"/>
+              </w:rPr>
+              <w:t xml:space="preserve"> sales</w:t>
             </w:r>
           </w:p>
         </w:tc>
@@ -9581,16 +10219,40 @@
                 <w14:ligatures w14:val="none"/>
               </w:rPr>
             </w:pPr>
-            <w:r>
-              <w:rPr>
-                <w:rFonts w:ascii="Calibri" w:eastAsia="Times New Roman" w:hAnsi="Calibri" w:cs="Calibri"/>
-                <w:color w:val="000000"/>
-                <w:kern w:val="0"/>
-                <w:lang w:eastAsia="zh-TW"/>
-                <w14:ligatures w14:val="none"/>
-              </w:rPr>
-              <w:t>Therapist, horticultural</w:t>
-            </w:r>
+            <w:proofErr w:type="spellStart"/>
+            <w:r>
+              <w:rPr>
+                <w:rFonts w:ascii="Calibri" w:eastAsia="Times New Roman" w:hAnsi="Calibri" w:cs="Calibri"/>
+                <w:color w:val="000000"/>
+                <w:kern w:val="0"/>
+                <w:lang w:eastAsia="zh-TW"/>
+                <w14:ligatures w14:val="none"/>
+              </w:rPr>
+              <w:t>Therapist</w:t>
+            </w:r>
+            <w:proofErr w:type="spellEnd"/>
+            <w:r>
+              <w:rPr>
+                <w:rFonts w:ascii="Calibri" w:eastAsia="Times New Roman" w:hAnsi="Calibri" w:cs="Calibri"/>
+                <w:color w:val="000000"/>
+                <w:kern w:val="0"/>
+                <w:lang w:eastAsia="zh-TW"/>
+                <w14:ligatures w14:val="none"/>
+              </w:rPr>
+              <w:t xml:space="preserve">, </w:t>
+            </w:r>
+            <w:proofErr w:type="spellStart"/>
+            <w:r>
+              <w:rPr>
+                <w:rFonts w:ascii="Calibri" w:eastAsia="Times New Roman" w:hAnsi="Calibri" w:cs="Calibri"/>
+                <w:color w:val="000000"/>
+                <w:kern w:val="0"/>
+                <w:lang w:eastAsia="zh-TW"/>
+                <w14:ligatures w14:val="none"/>
+              </w:rPr>
+              <w:t>horticultural</w:t>
+            </w:r>
+            <w:proofErr w:type="spellEnd"/>
           </w:p>
         </w:tc>
         <w:tc>
@@ -10269,16 +10931,40 @@
                 <w14:ligatures w14:val="none"/>
               </w:rPr>
             </w:pPr>
-            <w:r>
-              <w:rPr>
-                <w:rFonts w:ascii="Calibri" w:eastAsia="Times New Roman" w:hAnsi="Calibri" w:cs="Calibri"/>
-                <w:color w:val="000000"/>
-                <w:kern w:val="0"/>
-                <w:lang w:eastAsia="zh-TW"/>
-                <w14:ligatures w14:val="none"/>
-              </w:rPr>
-              <w:t>Psychotherapist, child</w:t>
-            </w:r>
+            <w:proofErr w:type="spellStart"/>
+            <w:r>
+              <w:rPr>
+                <w:rFonts w:ascii="Calibri" w:eastAsia="Times New Roman" w:hAnsi="Calibri" w:cs="Calibri"/>
+                <w:color w:val="000000"/>
+                <w:kern w:val="0"/>
+                <w:lang w:eastAsia="zh-TW"/>
+                <w14:ligatures w14:val="none"/>
+              </w:rPr>
+              <w:t>Psychotherapist</w:t>
+            </w:r>
+            <w:proofErr w:type="spellEnd"/>
+            <w:r>
+              <w:rPr>
+                <w:rFonts w:ascii="Calibri" w:eastAsia="Times New Roman" w:hAnsi="Calibri" w:cs="Calibri"/>
+                <w:color w:val="000000"/>
+                <w:kern w:val="0"/>
+                <w:lang w:eastAsia="zh-TW"/>
+                <w14:ligatures w14:val="none"/>
+              </w:rPr>
+              <w:t xml:space="preserve">, </w:t>
+            </w:r>
+            <w:proofErr w:type="spellStart"/>
+            <w:r>
+              <w:rPr>
+                <w:rFonts w:ascii="Calibri" w:eastAsia="Times New Roman" w:hAnsi="Calibri" w:cs="Calibri"/>
+                <w:color w:val="000000"/>
+                <w:kern w:val="0"/>
+                <w:lang w:eastAsia="zh-TW"/>
+                <w14:ligatures w14:val="none"/>
+              </w:rPr>
+              <w:t>child</w:t>
+            </w:r>
+            <w:proofErr w:type="spellEnd"/>
           </w:p>
         </w:tc>
         <w:tc>
@@ -10613,16 +11299,40 @@
                 <w14:ligatures w14:val="none"/>
               </w:rPr>
             </w:pPr>
-            <w:r>
-              <w:rPr>
-                <w:rFonts w:ascii="Calibri" w:eastAsia="Times New Roman" w:hAnsi="Calibri" w:cs="Calibri"/>
-                <w:color w:val="000000"/>
-                <w:kern w:val="0"/>
-                <w:lang w:eastAsia="zh-TW"/>
-                <w14:ligatures w14:val="none"/>
-              </w:rPr>
-              <w:t>Futures trader</w:t>
-            </w:r>
+            <w:proofErr w:type="spellStart"/>
+            <w:r>
+              <w:rPr>
+                <w:rFonts w:ascii="Calibri" w:eastAsia="Times New Roman" w:hAnsi="Calibri" w:cs="Calibri"/>
+                <w:color w:val="000000"/>
+                <w:kern w:val="0"/>
+                <w:lang w:eastAsia="zh-TW"/>
+                <w14:ligatures w14:val="none"/>
+              </w:rPr>
+              <w:t>Futures</w:t>
+            </w:r>
+            <w:proofErr w:type="spellEnd"/>
+            <w:r>
+              <w:rPr>
+                <w:rFonts w:ascii="Calibri" w:eastAsia="Times New Roman" w:hAnsi="Calibri" w:cs="Calibri"/>
+                <w:color w:val="000000"/>
+                <w:kern w:val="0"/>
+                <w:lang w:eastAsia="zh-TW"/>
+                <w14:ligatures w14:val="none"/>
+              </w:rPr>
+              <w:t xml:space="preserve"> </w:t>
+            </w:r>
+            <w:proofErr w:type="spellStart"/>
+            <w:r>
+              <w:rPr>
+                <w:rFonts w:ascii="Calibri" w:eastAsia="Times New Roman" w:hAnsi="Calibri" w:cs="Calibri"/>
+                <w:color w:val="000000"/>
+                <w:kern w:val="0"/>
+                <w:lang w:eastAsia="zh-TW"/>
+                <w14:ligatures w14:val="none"/>
+              </w:rPr>
+              <w:t>trader</w:t>
+            </w:r>
+            <w:proofErr w:type="spellEnd"/>
           </w:p>
         </w:tc>
         <w:tc>
@@ -10965,8 +11675,20 @@
                 <w:lang w:eastAsia="zh-TW"/>
                 <w14:ligatures w14:val="none"/>
               </w:rPr>
-              <w:t>Tree surgeon</w:t>
-            </w:r>
+              <w:t xml:space="preserve">Tree </w:t>
+            </w:r>
+            <w:proofErr w:type="spellStart"/>
+            <w:r>
+              <w:rPr>
+                <w:rFonts w:ascii="Calibri" w:eastAsia="Times New Roman" w:hAnsi="Calibri" w:cs="Calibri"/>
+                <w:color w:val="000000"/>
+                <w:kern w:val="0"/>
+                <w:lang w:eastAsia="zh-TW"/>
+                <w14:ligatures w14:val="none"/>
+              </w:rPr>
+              <w:t>surgeon</w:t>
+            </w:r>
+            <w:proofErr w:type="spellEnd"/>
           </w:p>
         </w:tc>
         <w:tc>
@@ -11989,16 +12711,40 @@
                 <w14:ligatures w14:val="none"/>
               </w:rPr>
             </w:pPr>
-            <w:r>
-              <w:rPr>
-                <w:rFonts w:ascii="Calibri" w:eastAsia="Times New Roman" w:hAnsi="Calibri" w:cs="Calibri"/>
-                <w:color w:val="000000"/>
-                <w:kern w:val="0"/>
-                <w:lang w:eastAsia="zh-TW"/>
-                <w14:ligatures w14:val="none"/>
-              </w:rPr>
-              <w:t>Scientist, audiological</w:t>
-            </w:r>
+            <w:proofErr w:type="spellStart"/>
+            <w:r>
+              <w:rPr>
+                <w:rFonts w:ascii="Calibri" w:eastAsia="Times New Roman" w:hAnsi="Calibri" w:cs="Calibri"/>
+                <w:color w:val="000000"/>
+                <w:kern w:val="0"/>
+                <w:lang w:eastAsia="zh-TW"/>
+                <w14:ligatures w14:val="none"/>
+              </w:rPr>
+              <w:t>Scientist</w:t>
+            </w:r>
+            <w:proofErr w:type="spellEnd"/>
+            <w:r>
+              <w:rPr>
+                <w:rFonts w:ascii="Calibri" w:eastAsia="Times New Roman" w:hAnsi="Calibri" w:cs="Calibri"/>
+                <w:color w:val="000000"/>
+                <w:kern w:val="0"/>
+                <w:lang w:eastAsia="zh-TW"/>
+                <w14:ligatures w14:val="none"/>
+              </w:rPr>
+              <w:t xml:space="preserve">, </w:t>
+            </w:r>
+            <w:proofErr w:type="spellStart"/>
+            <w:r>
+              <w:rPr>
+                <w:rFonts w:ascii="Calibri" w:eastAsia="Times New Roman" w:hAnsi="Calibri" w:cs="Calibri"/>
+                <w:color w:val="000000"/>
+                <w:kern w:val="0"/>
+                <w:lang w:eastAsia="zh-TW"/>
+                <w14:ligatures w14:val="none"/>
+              </w:rPr>
+              <w:t>audiological</w:t>
+            </w:r>
+            <w:proofErr w:type="spellEnd"/>
           </w:p>
         </w:tc>
         <w:tc>
@@ -12333,15 +13079,27 @@
                 <w14:ligatures w14:val="none"/>
               </w:rPr>
             </w:pPr>
-            <w:r>
-              <w:rPr>
-                <w:rFonts w:ascii="Calibri" w:eastAsia="Times New Roman" w:hAnsi="Calibri" w:cs="Calibri"/>
-                <w:color w:val="000000"/>
-                <w:kern w:val="0"/>
-                <w:lang w:eastAsia="zh-TW"/>
-                <w14:ligatures w14:val="none"/>
-              </w:rPr>
-              <w:t>Naval architect</w:t>
+            <w:proofErr w:type="spellStart"/>
+            <w:r>
+              <w:rPr>
+                <w:rFonts w:ascii="Calibri" w:eastAsia="Times New Roman" w:hAnsi="Calibri" w:cs="Calibri"/>
+                <w:color w:val="000000"/>
+                <w:kern w:val="0"/>
+                <w:lang w:eastAsia="zh-TW"/>
+                <w14:ligatures w14:val="none"/>
+              </w:rPr>
+              <w:t>Naval</w:t>
+            </w:r>
+            <w:proofErr w:type="spellEnd"/>
+            <w:r>
+              <w:rPr>
+                <w:rFonts w:ascii="Calibri" w:eastAsia="Times New Roman" w:hAnsi="Calibri" w:cs="Calibri"/>
+                <w:color w:val="000000"/>
+                <w:kern w:val="0"/>
+                <w:lang w:eastAsia="zh-TW"/>
+                <w14:ligatures w14:val="none"/>
+              </w:rPr>
+              <w:t xml:space="preserve"> architect</w:t>
             </w:r>
           </w:p>
         </w:tc>
@@ -13122,7 +13880,7 @@
                     <pic:cNvPicPr/>
                   </pic:nvPicPr>
                   <pic:blipFill rotWithShape="1">
-                    <a:blip r:embed="rId11"/>
+                    <a:blip r:embed="rId12"/>
                     <a:srcRect l="9128" t="28026" r="8598" b="16348"/>
                     <a:stretch/>
                   </pic:blipFill>
@@ -13200,12 +13958,14 @@
         </w:rPr>
         <w:t>“</w:t>
       </w:r>
+      <w:proofErr w:type="spellStart"/>
       <w:r>
         <w:rPr>
           <w:lang w:val="en-GB"/>
         </w:rPr>
         <w:t>merch_zipcode</w:t>
       </w:r>
+      <w:proofErr w:type="spellEnd"/>
       <w:r>
         <w:rPr>
           <w:lang w:val="en-GB"/>
@@ -13236,12 +13996,14 @@
         </w:rPr>
         <w:t>“</w:t>
       </w:r>
+      <w:proofErr w:type="spellStart"/>
       <w:r>
         <w:rPr>
           <w:lang w:val="en-GB"/>
         </w:rPr>
         <w:t>merch_zipcode</w:t>
       </w:r>
+      <w:proofErr w:type="spellEnd"/>
       <w:r>
         <w:rPr>
           <w:lang w:val="en-GB"/>
@@ -13333,12 +14095,14 @@
           <w:lang w:val="en-GB"/>
         </w:rPr>
       </w:pPr>
+      <w:proofErr w:type="spellStart"/>
       <w:r>
         <w:rPr>
           <w:lang w:val="en-GB"/>
         </w:rPr>
         <w:t>cc_num</w:t>
       </w:r>
+      <w:proofErr w:type="spellEnd"/>
     </w:p>
     <w:p>
       <w:pPr>
@@ -13409,7 +14173,21 @@
         <w:rPr>
           <w:lang w:val="en-GB"/>
         </w:rPr>
-        <w:t xml:space="preserve">(merch_)lat -&gt; I won’t use this super specific address </w:t>
+        <w:t>(merch_)</w:t>
+      </w:r>
+      <w:proofErr w:type="spellStart"/>
+      <w:r>
+        <w:rPr>
+          <w:lang w:val="en-GB"/>
+        </w:rPr>
+        <w:t>lat</w:t>
+      </w:r>
+      <w:proofErr w:type="spellEnd"/>
+      <w:r>
+        <w:rPr>
+          <w:lang w:val="en-GB"/>
+        </w:rPr>
+        <w:t xml:space="preserve"> -&gt; I won’t use this super specific address </w:t>
       </w:r>
       <w:r>
         <w:rPr>
@@ -13453,17 +14231,39 @@
           <w:lang w:val="en-GB"/>
         </w:rPr>
       </w:pPr>
-      <w:r>
-        <w:rPr>
-          <w:lang w:val="en-GB"/>
-        </w:rPr>
-        <w:t xml:space="preserve">trans_num -&gt; We can </w:t>
-      </w:r>
-      <w:r>
-        <w:rPr>
-          <w:lang w:val="en-GB"/>
-        </w:rPr>
-        <w:t xml:space="preserve">identify the transaction by the line_number so we don’t need this transaction number </w:t>
+      <w:proofErr w:type="spellStart"/>
+      <w:r>
+        <w:rPr>
+          <w:lang w:val="en-GB"/>
+        </w:rPr>
+        <w:t>trans_num</w:t>
+      </w:r>
+      <w:proofErr w:type="spellEnd"/>
+      <w:r>
+        <w:rPr>
+          <w:lang w:val="en-GB"/>
+        </w:rPr>
+        <w:t xml:space="preserve"> -&gt; We can </w:t>
+      </w:r>
+      <w:r>
+        <w:rPr>
+          <w:lang w:val="en-GB"/>
+        </w:rPr>
+        <w:t xml:space="preserve">identify the transaction by the </w:t>
+      </w:r>
+      <w:proofErr w:type="spellStart"/>
+      <w:r>
+        <w:rPr>
+          <w:lang w:val="en-GB"/>
+        </w:rPr>
+        <w:t>line_number</w:t>
+      </w:r>
+      <w:proofErr w:type="spellEnd"/>
+      <w:r>
+        <w:rPr>
+          <w:lang w:val="en-GB"/>
+        </w:rPr>
+        <w:t xml:space="preserve"> so we don’t need this transaction number </w:t>
       </w:r>
       <w:r>
         <w:rPr>
@@ -13484,17 +14284,33 @@
         </w:rPr>
         <w:t>You could say I should also drop my “</w:t>
       </w:r>
+      <w:proofErr w:type="spellStart"/>
       <w:r>
         <w:rPr>
           <w:lang w:val="en-GB"/>
         </w:rPr>
         <w:t>trans_date_trans_time</w:t>
       </w:r>
-      <w:r>
-        <w:rPr>
-          <w:lang w:val="en-GB"/>
-        </w:rPr>
-        <w:t xml:space="preserve">” column because we have the unix time saved in our </w:t>
+      <w:proofErr w:type="spellEnd"/>
+      <w:r>
+        <w:rPr>
+          <w:lang w:val="en-GB"/>
+        </w:rPr>
+        <w:t xml:space="preserve">” column because we have the </w:t>
+      </w:r>
+      <w:proofErr w:type="spellStart"/>
+      <w:r>
+        <w:rPr>
+          <w:lang w:val="en-GB"/>
+        </w:rPr>
+        <w:t>unix</w:t>
+      </w:r>
+      <w:proofErr w:type="spellEnd"/>
+      <w:r>
+        <w:rPr>
+          <w:lang w:val="en-GB"/>
+        </w:rPr>
+        <w:t xml:space="preserve"> time saved in our </w:t>
       </w:r>
       <w:r>
         <w:rPr>
@@ -13543,7 +14359,7 @@
                     <pic:cNvPicPr/>
                   </pic:nvPicPr>
                   <pic:blipFill rotWithShape="1">
-                    <a:blip r:embed="rId12"/>
+                    <a:blip r:embed="rId13"/>
                     <a:srcRect l="11772" t="23905" r="12964" b="15400"/>
                     <a:stretch/>
                   </pic:blipFill>
@@ -13702,7 +14518,7 @@
                     <pic:cNvPicPr/>
                   </pic:nvPicPr>
                   <pic:blipFill rotWithShape="1">
-                    <a:blip r:embed="rId13"/>
+                    <a:blip r:embed="rId14"/>
                     <a:srcRect l="6503" t="29540" r="7518" b="17911"/>
                     <a:stretch/>
                   </pic:blipFill>
@@ -13814,7 +14630,7 @@
                     <pic:cNvPicPr/>
                   </pic:nvPicPr>
                   <pic:blipFill rotWithShape="1">
-                    <a:blip r:embed="rId14"/>
+                    <a:blip r:embed="rId15"/>
                     <a:srcRect l="9127" t="36355" r="9921" b="21337"/>
                     <a:stretch/>
                   </pic:blipFill>
@@ -13899,7 +14715,7 @@
         </w:rPr>
         <w:br/>
       </w:r>
-      <w:hyperlink r:id="rId15" w:history="1">
+      <w:hyperlink r:id="rId16" w:history="1">
         <w:r>
           <w:rPr>
             <w:rStyle w:val="Hyperlink"/>
@@ -14054,7 +14870,7 @@
                     <pic:cNvPicPr/>
                   </pic:nvPicPr>
                   <pic:blipFill rotWithShape="1">
-                    <a:blip r:embed="rId16"/>
+                    <a:blip r:embed="rId17"/>
                     <a:srcRect l="7012" t="49901" r="7407" b="29901"/>
                     <a:stretch/>
                   </pic:blipFill>
@@ -14130,13 +14946,41 @@
         <w:rPr>
           <w:lang w:val="en-US"/>
         </w:rPr>
-        <w:t xml:space="preserve">Because we want to get useful association rules we should have more then one category </w:t>
-      </w:r>
-      <w:r>
-        <w:rPr>
-          <w:lang w:val="en-US"/>
-        </w:rPr>
-        <w:t xml:space="preserve">per transaction. Our original dataset only has one category per transaction. I really want to test out the Apriori algorithm so I made some code to randomly add </w:t>
+        <w:t xml:space="preserve">Because we want to get useful association rules we should have more </w:t>
+      </w:r>
+      <w:proofErr w:type="spellStart"/>
+      <w:r>
+        <w:rPr>
+          <w:lang w:val="en-US"/>
+        </w:rPr>
+        <w:t>then</w:t>
+      </w:r>
+      <w:proofErr w:type="spellEnd"/>
+      <w:r>
+        <w:rPr>
+          <w:lang w:val="en-US"/>
+        </w:rPr>
+        <w:t xml:space="preserve"> one category </w:t>
+      </w:r>
+      <w:r>
+        <w:rPr>
+          <w:lang w:val="en-US"/>
+        </w:rPr>
+        <w:t xml:space="preserve">per transaction. Our original dataset only has one category per transaction. I really want to test out the </w:t>
+      </w:r>
+      <w:proofErr w:type="spellStart"/>
+      <w:r>
+        <w:rPr>
+          <w:lang w:val="en-US"/>
+        </w:rPr>
+        <w:t>Apriori</w:t>
+      </w:r>
+      <w:proofErr w:type="spellEnd"/>
+      <w:r>
+        <w:rPr>
+          <w:lang w:val="en-US"/>
+        </w:rPr>
+        <w:t xml:space="preserve"> algorithm so I made some code to randomly add </w:t>
       </w:r>
       <w:r>
         <w:rPr>
@@ -14184,7 +15028,7 @@
                     <pic:cNvPicPr/>
                   </pic:nvPicPr>
                   <pic:blipFill rotWithShape="1">
-                    <a:blip r:embed="rId17"/>
+                    <a:blip r:embed="rId18"/>
                     <a:srcRect l="6349" t="20816" r="5820" b="13511"/>
                     <a:stretch/>
                   </pic:blipFill>
@@ -14241,7 +15085,21 @@
         <w:rPr>
           <w:lang w:val="en-GB"/>
         </w:rPr>
-        <w:t>Add random categories to each transaction so I can use Apriori algorithm.</w:t>
+        <w:t xml:space="preserve">Add random categories to each transaction so I can use </w:t>
+      </w:r>
+      <w:proofErr w:type="spellStart"/>
+      <w:r>
+        <w:rPr>
+          <w:lang w:val="en-GB"/>
+        </w:rPr>
+        <w:t>Apriori</w:t>
+      </w:r>
+      <w:proofErr w:type="spellEnd"/>
+      <w:r>
+        <w:rPr>
+          <w:lang w:val="en-GB"/>
+        </w:rPr>
+        <w:t xml:space="preserve"> algorithm.</w:t>
       </w:r>
     </w:p>
     <w:p>
@@ -14268,6 +15126,7 @@
         </w:rPr>
         <w:t xml:space="preserve">the </w:t>
       </w:r>
+      <w:proofErr w:type="spellStart"/>
       <w:r>
         <w:rPr>
           <w:lang w:val="en-US"/>
@@ -14278,7 +15137,14 @@
         <w:rPr>
           <w:lang w:val="en-US"/>
         </w:rPr>
-        <w:t xml:space="preserve">priori algorithm, that can only accept True or False values. </w:t>
+        <w:t>priori</w:t>
+      </w:r>
+      <w:proofErr w:type="spellEnd"/>
+      <w:r>
+        <w:rPr>
+          <w:lang w:val="en-US"/>
+        </w:rPr>
+        <w:t xml:space="preserve"> algorithm, that can only accept True or False values. </w:t>
       </w:r>
     </w:p>
     <w:p>
@@ -14299,7 +15165,7 @@
         </w:rPr>
         <w:br/>
       </w:r>
-      <w:hyperlink r:id="rId18" w:history="1">
+      <w:hyperlink r:id="rId19" w:history="1">
         <w:r>
           <w:rPr>
             <w:rStyle w:val="Hyperlink"/>
@@ -14390,7 +15256,21 @@
         <w:rPr>
           <w:lang w:val="en-US"/>
         </w:rPr>
-        <w:t xml:space="preserve">We want to look if services or goods are most popular in the winter or summer. Before we van find this information we have to </w:t>
+        <w:t xml:space="preserve">We want to look if services or goods are most popular in the winter or summer. Before we </w:t>
+      </w:r>
+      <w:proofErr w:type="spellStart"/>
+      <w:r>
+        <w:rPr>
+          <w:lang w:val="en-US"/>
+        </w:rPr>
+        <w:t>van</w:t>
+      </w:r>
+      <w:proofErr w:type="spellEnd"/>
+      <w:r>
+        <w:rPr>
+          <w:lang w:val="en-US"/>
+        </w:rPr>
+        <w:t xml:space="preserve"> find this information we have to </w:t>
       </w:r>
       <w:r>
         <w:rPr>
@@ -14411,12 +15291,14 @@
         </w:rPr>
         <w:t>Out of the “</w:t>
       </w:r>
+      <w:proofErr w:type="spellStart"/>
       <w:r>
         <w:rPr>
           <w:lang w:val="en-US"/>
         </w:rPr>
         <w:t>trans_date_trans_time</w:t>
       </w:r>
+      <w:proofErr w:type="spellEnd"/>
       <w:r>
         <w:rPr>
           <w:lang w:val="en-US"/>
@@ -14452,7 +15334,21 @@
         <w:rPr>
           <w:lang w:val="en-US"/>
         </w:rPr>
-        <w:t xml:space="preserve">If the month of the transaction is a winter months it will add a “1” to that column, and visa versa for </w:t>
+        <w:t xml:space="preserve">If the month of the transaction is a winter months it will add a “1” to that column, and </w:t>
+      </w:r>
+      <w:proofErr w:type="spellStart"/>
+      <w:r>
+        <w:rPr>
+          <w:lang w:val="en-US"/>
+        </w:rPr>
+        <w:t>visa</w:t>
+      </w:r>
+      <w:proofErr w:type="spellEnd"/>
+      <w:r>
+        <w:rPr>
+          <w:lang w:val="en-US"/>
+        </w:rPr>
+        <w:t xml:space="preserve"> versa for </w:t>
       </w:r>
       <w:r>
         <w:rPr>
@@ -14488,7 +15384,7 @@
                     <pic:cNvPicPr/>
                   </pic:nvPicPr>
                   <pic:blipFill rotWithShape="1">
-                    <a:blip r:embed="rId19"/>
+                    <a:blip r:embed="rId20"/>
                     <a:srcRect l="7011" t="32827" r="7672" b="19392"/>
                     <a:stretch/>
                   </pic:blipFill>
@@ -14594,7 +15490,7 @@
                     <pic:cNvPicPr/>
                   </pic:nvPicPr>
                   <pic:blipFill rotWithShape="1">
-                    <a:blip r:embed="rId20"/>
+                    <a:blip r:embed="rId21"/>
                     <a:srcRect l="5953" t="36226" r="6878" b="21208"/>
                     <a:stretch/>
                   </pic:blipFill>
@@ -14709,7 +15605,7 @@
         </w:rPr>
         <w:br/>
       </w:r>
-      <w:hyperlink r:id="rId21" w:history="1">
+      <w:hyperlink r:id="rId22" w:history="1">
         <w:r>
           <w:rPr>
             <w:rStyle w:val="Hyperlink"/>
@@ -14763,12 +15659,20 @@
           <w:bCs/>
           <w:lang w:val="en-GB"/>
         </w:rPr>
-        <w:t>Application 4</w:t>
+        <w:t xml:space="preserve">Application </w:t>
       </w:r>
       <w:r>
         <w:rPr>
           <w:b/>
           <w:bCs/>
+          <w:lang w:val="en-GB"/>
+        </w:rPr>
+        <w:t>3</w:t>
+      </w:r>
+      <w:r>
+        <w:rPr>
+          <w:b/>
+          <w:bCs/>
           <w:lang w:val="en-US"/>
         </w:rPr>
         <w:t>):</w:t>
@@ -14840,7 +15744,21 @@
         <w:rPr>
           <w:lang w:val="en-US"/>
         </w:rPr>
-        <w:t xml:space="preserve">changes every unique value in a column to it’s own column and add binary values to it (1 where the column is True and 0 where it’s False). This can cause for a lot of </w:t>
+        <w:t xml:space="preserve">changes every unique value in a column to </w:t>
+      </w:r>
+      <w:proofErr w:type="spellStart"/>
+      <w:r>
+        <w:rPr>
+          <w:lang w:val="en-US"/>
+        </w:rPr>
+        <w:t>it’s</w:t>
+      </w:r>
+      <w:proofErr w:type="spellEnd"/>
+      <w:r>
+        <w:rPr>
+          <w:lang w:val="en-US"/>
+        </w:rPr>
+        <w:t xml:space="preserve"> own column and add binary values to it (1 where the column is True and 0 where it’s False). This can cause for a lot of </w:t>
       </w:r>
       <w:r>
         <w:rPr>
@@ -14908,7 +15826,7 @@
                     <pic:cNvPicPr/>
                   </pic:nvPicPr>
                   <pic:blipFill rotWithShape="1">
-                    <a:blip r:embed="rId22"/>
+                    <a:blip r:embed="rId23"/>
                     <a:srcRect l="4762" t="16655" r="4894" b="10884"/>
                     <a:stretch/>
                   </pic:blipFill>
@@ -15014,7 +15932,7 @@
         </w:rPr>
         <w:br/>
       </w:r>
-      <w:hyperlink r:id="rId23" w:history="1">
+      <w:hyperlink r:id="rId24" w:history="1">
         <w:r>
           <w:rPr>
             <w:rStyle w:val="Hyperlink"/>
@@ -15103,7 +16021,21 @@
         <w:rPr>
           <w:lang w:val="en-GB"/>
         </w:rPr>
-        <w:t xml:space="preserve">e Python because it’s well-known for it’s data manipulation, analytics and machine learning </w:t>
+        <w:t xml:space="preserve">e Python because it’s well-known for </w:t>
+      </w:r>
+      <w:proofErr w:type="spellStart"/>
+      <w:r>
+        <w:rPr>
+          <w:lang w:val="en-GB"/>
+        </w:rPr>
+        <w:t>it’s</w:t>
+      </w:r>
+      <w:proofErr w:type="spellEnd"/>
+      <w:r>
+        <w:rPr>
+          <w:lang w:val="en-GB"/>
+        </w:rPr>
+        <w:t xml:space="preserve"> data manipulation, analytics and machine learning </w:t>
       </w:r>
       <w:r>
         <w:rPr>
@@ -15178,11 +16110,19 @@
           <w:lang w:val="en-GB"/>
         </w:rPr>
       </w:pPr>
-      <w:r>
-        <w:rPr>
-          <w:lang w:val="en-GB"/>
-        </w:rPr>
-        <w:t>sciPy for statistical calculations</w:t>
+      <w:proofErr w:type="spellStart"/>
+      <w:r>
+        <w:rPr>
+          <w:lang w:val="en-GB"/>
+        </w:rPr>
+        <w:t>sciPy</w:t>
+      </w:r>
+      <w:proofErr w:type="spellEnd"/>
+      <w:r>
+        <w:rPr>
+          <w:lang w:val="en-GB"/>
+        </w:rPr>
+        <w:t xml:space="preserve"> for statistical calculations</w:t>
       </w:r>
     </w:p>
     <w:p>
@@ -15232,12 +16172,14 @@
           <w:lang w:val="en-GB"/>
         </w:rPr>
       </w:pPr>
+      <w:proofErr w:type="spellStart"/>
       <w:r>
         <w:rPr>
           <w:lang w:val="en-GB"/>
         </w:rPr>
         <w:t>Mlxtend</w:t>
       </w:r>
+      <w:proofErr w:type="spellEnd"/>
       <w:r>
         <w:rPr>
           <w:lang w:val="en-GB"/>
@@ -15256,11 +16198,19 @@
           <w:lang w:val="en-GB"/>
         </w:rPr>
       </w:pPr>
-      <w:r>
-        <w:rPr>
-          <w:lang w:val="en-GB"/>
-        </w:rPr>
-        <w:t>MatPlotLib for visualisation of the results</w:t>
+      <w:proofErr w:type="spellStart"/>
+      <w:r>
+        <w:rPr>
+          <w:lang w:val="en-GB"/>
+        </w:rPr>
+        <w:t>MatPlotLib</w:t>
+      </w:r>
+      <w:proofErr w:type="spellEnd"/>
+      <w:r>
+        <w:rPr>
+          <w:lang w:val="en-GB"/>
+        </w:rPr>
+        <w:t xml:space="preserve"> for visualisation of the results</w:t>
       </w:r>
     </w:p>
     <w:p>
@@ -15318,7 +16268,7 @@
         </w:rPr>
         <w:br/>
       </w:r>
-      <w:hyperlink r:id="rId24" w:history="1">
+      <w:hyperlink r:id="rId25" w:history="1">
         <w:r>
           <w:rPr>
             <w:rStyle w:val="Hyperlink"/>
@@ -15421,13 +16371,23 @@
         </w:rPr>
         <w:t xml:space="preserve">cities, I will use the </w:t>
       </w:r>
+      <w:proofErr w:type="spellStart"/>
       <w:r>
         <w:rPr>
           <w:b/>
           <w:bCs/>
           <w:lang w:val="en-US"/>
         </w:rPr>
-        <w:t>Apriori algorithm</w:t>
+        <w:t>Apriori</w:t>
+      </w:r>
+      <w:proofErr w:type="spellEnd"/>
+      <w:r>
+        <w:rPr>
+          <w:b/>
+          <w:bCs/>
+          <w:lang w:val="en-US"/>
+        </w:rPr>
+        <w:t xml:space="preserve"> algorithm</w:t>
       </w:r>
       <w:r>
         <w:rPr>
@@ -15469,7 +16429,21 @@
         <w:rPr>
           <w:lang w:val="en-US"/>
         </w:rPr>
-        <w:t xml:space="preserve"> frequent itemsets and the relationships between them. By </w:t>
+        <w:t xml:space="preserve"> frequent </w:t>
+      </w:r>
+      <w:proofErr w:type="spellStart"/>
+      <w:r>
+        <w:rPr>
+          <w:lang w:val="en-US"/>
+        </w:rPr>
+        <w:t>itemsets</w:t>
+      </w:r>
+      <w:proofErr w:type="spellEnd"/>
+      <w:r>
+        <w:rPr>
+          <w:lang w:val="en-US"/>
+        </w:rPr>
+        <w:t xml:space="preserve"> and the relationships between them. By </w:t>
       </w:r>
       <w:r>
         <w:rPr>
@@ -15481,7 +16455,21 @@
         <w:rPr>
           <w:lang w:val="en-US"/>
         </w:rPr>
-        <w:t xml:space="preserve"> Apriori </w:t>
+        <w:t xml:space="preserve"> </w:t>
+      </w:r>
+      <w:proofErr w:type="spellStart"/>
+      <w:r>
+        <w:rPr>
+          <w:lang w:val="en-US"/>
+        </w:rPr>
+        <w:t>Apriori</w:t>
+      </w:r>
+      <w:proofErr w:type="spellEnd"/>
+      <w:r>
+        <w:rPr>
+          <w:lang w:val="en-US"/>
+        </w:rPr>
+        <w:t xml:space="preserve"> </w:t>
       </w:r>
       <w:r>
         <w:rPr>
@@ -15528,6 +16516,7 @@
       </w:pPr>
       <w:r>
         <w:rPr>
+          <w:noProof/>
           <w:lang w:val="en-US"/>
         </w:rPr>
         <w:drawing>
@@ -15546,7 +16535,7 @@
                     <pic:cNvPicPr/>
                   </pic:nvPicPr>
                   <pic:blipFill rotWithShape="1">
-                    <a:blip r:embed="rId25"/>
+                    <a:blip r:embed="rId26"/>
                     <a:srcRect l="5051" t="44090" r="5931" b="26296"/>
                     <a:stretch/>
                   </pic:blipFill>
@@ -15625,7 +16614,21 @@
         <w:rPr>
           <w:lang w:val="en-GB"/>
         </w:rPr>
-        <w:t>Frequent itemsets and associ</w:t>
+        <w:t xml:space="preserve">Frequent </w:t>
+      </w:r>
+      <w:proofErr w:type="spellStart"/>
+      <w:r>
+        <w:rPr>
+          <w:lang w:val="en-GB"/>
+        </w:rPr>
+        <w:t>itemsets</w:t>
+      </w:r>
+      <w:proofErr w:type="spellEnd"/>
+      <w:r>
+        <w:rPr>
+          <w:lang w:val="en-GB"/>
+        </w:rPr>
+        <w:t xml:space="preserve"> and associ</w:t>
       </w:r>
       <w:r>
         <w:rPr>
@@ -15662,13 +16665,35 @@
         <w:rPr>
           <w:lang w:val="en-US"/>
         </w:rPr>
-        <w:t xml:space="preserve">I used the Apriori function from the </w:t>
-      </w:r>
-      <w:r>
-        <w:rPr>
-          <w:lang w:val="en-US"/>
-        </w:rPr>
-        <w:t xml:space="preserve">mlxtend library. </w:t>
+        <w:t xml:space="preserve">I used the </w:t>
+      </w:r>
+      <w:proofErr w:type="spellStart"/>
+      <w:r>
+        <w:rPr>
+          <w:lang w:val="en-US"/>
+        </w:rPr>
+        <w:t>Apriori</w:t>
+      </w:r>
+      <w:proofErr w:type="spellEnd"/>
+      <w:r>
+        <w:rPr>
+          <w:lang w:val="en-US"/>
+        </w:rPr>
+        <w:t xml:space="preserve"> function from the </w:t>
+      </w:r>
+      <w:proofErr w:type="spellStart"/>
+      <w:r>
+        <w:rPr>
+          <w:lang w:val="en-US"/>
+        </w:rPr>
+        <w:t>mlxtend</w:t>
+      </w:r>
+      <w:proofErr w:type="spellEnd"/>
+      <w:r>
+        <w:rPr>
+          <w:lang w:val="en-US"/>
+        </w:rPr>
+        <w:t xml:space="preserve"> library. </w:t>
       </w:r>
       <w:r>
         <w:rPr>
@@ -15676,11 +16701,33 @@
         </w:rPr>
         <w:br/>
       </w:r>
-      <w:r>
-        <w:rPr>
-          <w:lang w:val="en-US"/>
-        </w:rPr>
-        <w:t>min_support=0.05: This parameter sets the minimum support threshold. Itemsets must appear in at least 5% of the transactions to be considered frequent.</w:t>
+      <w:proofErr w:type="spellStart"/>
+      <w:r>
+        <w:rPr>
+          <w:lang w:val="en-US"/>
+        </w:rPr>
+        <w:t>min_support</w:t>
+      </w:r>
+      <w:proofErr w:type="spellEnd"/>
+      <w:r>
+        <w:rPr>
+          <w:lang w:val="en-US"/>
+        </w:rPr>
+        <w:t xml:space="preserve">=0.05: This parameter sets the minimum support threshold. </w:t>
+      </w:r>
+      <w:proofErr w:type="spellStart"/>
+      <w:r>
+        <w:rPr>
+          <w:lang w:val="en-US"/>
+        </w:rPr>
+        <w:t>Itemsets</w:t>
+      </w:r>
+      <w:proofErr w:type="spellEnd"/>
+      <w:r>
+        <w:rPr>
+          <w:lang w:val="en-US"/>
+        </w:rPr>
+        <w:t xml:space="preserve"> must appear in at least 5% of the transactions to be considered frequent.</w:t>
       </w:r>
       <w:r>
         <w:rPr>
@@ -15706,11 +16753,19 @@
         </w:rPr>
         <w:br/>
       </w:r>
-      <w:r>
-        <w:rPr>
-          <w:lang w:val="en-US"/>
-        </w:rPr>
-        <w:t xml:space="preserve">use_colnames=True: </w:t>
+      <w:proofErr w:type="spellStart"/>
+      <w:r>
+        <w:rPr>
+          <w:lang w:val="en-US"/>
+        </w:rPr>
+        <w:t>use_colnames</w:t>
+      </w:r>
+      <w:proofErr w:type="spellEnd"/>
+      <w:r>
+        <w:rPr>
+          <w:lang w:val="en-US"/>
+        </w:rPr>
+        <w:t xml:space="preserve">=True: </w:t>
       </w:r>
       <w:r>
         <w:rPr>
@@ -15736,11 +16791,19 @@
         </w:rPr>
         <w:br/>
       </w:r>
-      <w:r>
-        <w:rPr>
-          <w:lang w:val="en-US"/>
-        </w:rPr>
-        <w:t>max_len=</w:t>
+      <w:proofErr w:type="spellStart"/>
+      <w:r>
+        <w:rPr>
+          <w:lang w:val="en-US"/>
+        </w:rPr>
+        <w:t>max_len</w:t>
+      </w:r>
+      <w:proofErr w:type="spellEnd"/>
+      <w:r>
+        <w:rPr>
+          <w:lang w:val="en-US"/>
+        </w:rPr>
+        <w:t>=</w:t>
       </w:r>
       <w:r>
         <w:rPr>
@@ -15752,7 +16815,21 @@
         <w:rPr>
           <w:lang w:val="en-US"/>
         </w:rPr>
-        <w:t xml:space="preserve">: Limits the maximum size of itemsets considered (up to </w:t>
+        <w:t xml:space="preserve">: Limits the maximum size of </w:t>
+      </w:r>
+      <w:proofErr w:type="spellStart"/>
+      <w:r>
+        <w:rPr>
+          <w:lang w:val="en-US"/>
+        </w:rPr>
+        <w:t>itemsets</w:t>
+      </w:r>
+      <w:proofErr w:type="spellEnd"/>
+      <w:r>
+        <w:rPr>
+          <w:lang w:val="en-US"/>
+        </w:rPr>
+        <w:t xml:space="preserve"> considered (up to </w:t>
       </w:r>
       <w:r>
         <w:rPr>
@@ -15773,12 +16850,14 @@
         <w:br/>
         <w:t xml:space="preserve">This was chosen because we don’t want </w:t>
       </w:r>
+      <w:proofErr w:type="spellStart"/>
       <w:r>
         <w:rPr>
           <w:lang w:val="en-US"/>
         </w:rPr>
         <w:t>itemsets</w:t>
       </w:r>
+      <w:proofErr w:type="spellEnd"/>
       <w:r>
         <w:rPr>
           <w:lang w:val="en-US"/>
@@ -15802,7 +16881,35 @@
         <w:rPr>
           <w:lang w:val="en-US"/>
         </w:rPr>
-        <w:t>The Association_rules function gives us the rules based on the frequent itemsets we found.</w:t>
+        <w:t xml:space="preserve">The </w:t>
+      </w:r>
+      <w:proofErr w:type="spellStart"/>
+      <w:r>
+        <w:rPr>
+          <w:lang w:val="en-US"/>
+        </w:rPr>
+        <w:t>Association_rules</w:t>
+      </w:r>
+      <w:proofErr w:type="spellEnd"/>
+      <w:r>
+        <w:rPr>
+          <w:lang w:val="en-US"/>
+        </w:rPr>
+        <w:t xml:space="preserve"> function gives us the rules based on the frequent </w:t>
+      </w:r>
+      <w:proofErr w:type="spellStart"/>
+      <w:r>
+        <w:rPr>
+          <w:lang w:val="en-US"/>
+        </w:rPr>
+        <w:t>itemsets</w:t>
+      </w:r>
+      <w:proofErr w:type="spellEnd"/>
+      <w:r>
+        <w:rPr>
+          <w:lang w:val="en-US"/>
+        </w:rPr>
+        <w:t xml:space="preserve"> we found.</w:t>
       </w:r>
       <w:r>
         <w:rPr>
@@ -15822,11 +16929,19 @@
         </w:rPr>
         <w:br/>
       </w:r>
-      <w:r>
-        <w:rPr>
-          <w:lang w:val="en-US"/>
-        </w:rPr>
-        <w:t>min_threshold=0.6: The minimum threshold for the chosen metric (confidence). Only rules with confidence values greater than or equal to 0.6 will be considered.</w:t>
+      <w:proofErr w:type="spellStart"/>
+      <w:r>
+        <w:rPr>
+          <w:lang w:val="en-US"/>
+        </w:rPr>
+        <w:t>min_threshold</w:t>
+      </w:r>
+      <w:proofErr w:type="spellEnd"/>
+      <w:r>
+        <w:rPr>
+          <w:lang w:val="en-US"/>
+        </w:rPr>
+        <w:t>=0.6: The minimum threshold for the chosen metric (confidence). Only rules with confidence values greater than or equal to 0.6 will be considered.</w:t>
       </w:r>
       <w:r>
         <w:rPr>
@@ -15834,11 +16949,61 @@
         </w:rPr>
         <w:br/>
       </w:r>
-      <w:r>
-        <w:rPr>
-          <w:lang w:val="en-US"/>
-        </w:rPr>
-        <w:t>num_itemsets=len(df): The number of itemsets to consider when generating rules.</w:t>
+      <w:proofErr w:type="spellStart"/>
+      <w:r>
+        <w:rPr>
+          <w:lang w:val="en-US"/>
+        </w:rPr>
+        <w:t>num_itemsets</w:t>
+      </w:r>
+      <w:proofErr w:type="spellEnd"/>
+      <w:r>
+        <w:rPr>
+          <w:lang w:val="en-US"/>
+        </w:rPr>
+        <w:t>=</w:t>
+      </w:r>
+      <w:proofErr w:type="spellStart"/>
+      <w:r>
+        <w:rPr>
+          <w:lang w:val="en-US"/>
+        </w:rPr>
+        <w:t>len</w:t>
+      </w:r>
+      <w:proofErr w:type="spellEnd"/>
+      <w:r>
+        <w:rPr>
+          <w:lang w:val="en-US"/>
+        </w:rPr>
+        <w:t>(</w:t>
+      </w:r>
+      <w:proofErr w:type="spellStart"/>
+      <w:r>
+        <w:rPr>
+          <w:lang w:val="en-US"/>
+        </w:rPr>
+        <w:t>df</w:t>
+      </w:r>
+      <w:proofErr w:type="spellEnd"/>
+      <w:r>
+        <w:rPr>
+          <w:lang w:val="en-US"/>
+        </w:rPr>
+        <w:t xml:space="preserve">): The number of </w:t>
+      </w:r>
+      <w:proofErr w:type="spellStart"/>
+      <w:r>
+        <w:rPr>
+          <w:lang w:val="en-US"/>
+        </w:rPr>
+        <w:t>itemsets</w:t>
+      </w:r>
+      <w:proofErr w:type="spellEnd"/>
+      <w:r>
+        <w:rPr>
+          <w:lang w:val="en-US"/>
+        </w:rPr>
+        <w:t xml:space="preserve"> to consider when generating rules.</w:t>
       </w:r>
       <w:r>
         <w:rPr>
@@ -15869,7 +17034,21 @@
         <w:rPr>
           <w:lang w:val="en-US"/>
         </w:rPr>
-        <w:t>getting the same frequent_itemsets and rules function to calculate the association rules.</w:t>
+        <w:t xml:space="preserve">getting the same </w:t>
+      </w:r>
+      <w:proofErr w:type="spellStart"/>
+      <w:r>
+        <w:rPr>
+          <w:lang w:val="en-US"/>
+        </w:rPr>
+        <w:t>frequent_itemsets</w:t>
+      </w:r>
+      <w:proofErr w:type="spellEnd"/>
+      <w:r>
+        <w:rPr>
+          <w:lang w:val="en-US"/>
+        </w:rPr>
+        <w:t xml:space="preserve"> and rules function to calculate the association rules.</w:t>
       </w:r>
     </w:p>
     <w:p>
@@ -15880,6 +17059,7 @@
       </w:pPr>
       <w:r>
         <w:rPr>
+          <w:noProof/>
           <w:lang w:val="en-US"/>
         </w:rPr>
         <w:drawing>
@@ -15898,7 +17078,7 @@
                     <pic:cNvPicPr/>
                   </pic:nvPicPr>
                   <pic:blipFill rotWithShape="1">
-                    <a:blip r:embed="rId26"/>
+                    <a:blip r:embed="rId27"/>
                     <a:srcRect l="4209" t="26227" r="4383" b="16415"/>
                     <a:stretch/>
                   </pic:blipFill>
@@ -15977,13 +17157,21 @@
         <w:rPr>
           <w:lang w:val="en-GB"/>
         </w:rPr>
-        <w:t>Frequent itemsets and association rules calculation</w:t>
-      </w:r>
-      <w:r>
-        <w:rPr>
-          <w:lang w:val="en-GB"/>
-        </w:rPr>
-        <w:t xml:space="preserve"> on subsets.</w:t>
+        <w:t xml:space="preserve">Frequent </w:t>
+      </w:r>
+      <w:proofErr w:type="spellStart"/>
+      <w:r>
+        <w:rPr>
+          <w:lang w:val="en-GB"/>
+        </w:rPr>
+        <w:t>itemsets</w:t>
+      </w:r>
+      <w:proofErr w:type="spellEnd"/>
+      <w:r>
+        <w:rPr>
+          <w:lang w:val="en-GB"/>
+        </w:rPr>
+        <w:t xml:space="preserve"> and association rules calculation on subsets.</w:t>
       </w:r>
     </w:p>
     <w:p>
@@ -16073,6 +17261,7 @@
       </w:pPr>
       <w:r>
         <w:rPr>
+          <w:noProof/>
           <w:lang w:val="en-US"/>
         </w:rPr>
         <w:drawing>
@@ -16091,7 +17280,7 @@
                     <pic:cNvPicPr/>
                   </pic:nvPicPr>
                   <pic:blipFill rotWithShape="1">
-                    <a:blip r:embed="rId27"/>
+                    <a:blip r:embed="rId28"/>
                     <a:srcRect l="6252" t="23901" r="7028" b="14057"/>
                     <a:stretch/>
                   </pic:blipFill>
@@ -16204,24 +17393,28 @@
         </w:rPr>
         <w:t xml:space="preserve">I use the </w:t>
       </w:r>
+      <w:proofErr w:type="spellStart"/>
       <w:r>
         <w:rPr>
           <w:lang w:val="en-US"/>
         </w:rPr>
         <w:t>train_test_split</w:t>
       </w:r>
+      <w:proofErr w:type="spellEnd"/>
       <w:r>
         <w:rPr>
           <w:lang w:val="en-US"/>
         </w:rPr>
         <w:t xml:space="preserve"> function from the </w:t>
       </w:r>
+      <w:proofErr w:type="spellStart"/>
       <w:r>
         <w:rPr>
           <w:lang w:val="en-US"/>
         </w:rPr>
         <w:t>sklearn.model_selection</w:t>
       </w:r>
+      <w:proofErr w:type="spellEnd"/>
       <w:r>
         <w:rPr>
           <w:lang w:val="en-US"/>
@@ -16239,13 +17432,41 @@
           <w:lang w:val="en-US"/>
         </w:rPr>
         <w:br/>
-        <w:t xml:space="preserve">I use a test_size of 30%, so that I can use 70% (most of the data) to train the model. </w:t>
-      </w:r>
-      <w:r>
-        <w:rPr>
-          <w:lang w:val="en-US"/>
-        </w:rPr>
-        <w:t>The random_state is a seed for the randomness so that the result of this split stays the same between runs. This is convenient during the testing and developing of the model.</w:t>
+        <w:t xml:space="preserve">I use a </w:t>
+      </w:r>
+      <w:proofErr w:type="spellStart"/>
+      <w:r>
+        <w:rPr>
+          <w:lang w:val="en-US"/>
+        </w:rPr>
+        <w:t>test_size</w:t>
+      </w:r>
+      <w:proofErr w:type="spellEnd"/>
+      <w:r>
+        <w:rPr>
+          <w:lang w:val="en-US"/>
+        </w:rPr>
+        <w:t xml:space="preserve"> of 30%, so that I can use 70% (most of the data) to train the model. </w:t>
+      </w:r>
+      <w:r>
+        <w:rPr>
+          <w:lang w:val="en-US"/>
+        </w:rPr>
+        <w:t xml:space="preserve">The </w:t>
+      </w:r>
+      <w:proofErr w:type="spellStart"/>
+      <w:r>
+        <w:rPr>
+          <w:lang w:val="en-US"/>
+        </w:rPr>
+        <w:t>random_state</w:t>
+      </w:r>
+      <w:proofErr w:type="spellEnd"/>
+      <w:r>
+        <w:rPr>
+          <w:lang w:val="en-US"/>
+        </w:rPr>
+        <w:t xml:space="preserve"> is a seed for the randomness so that the result of this split stays the same between runs. This is convenient during the testing and developing of the model.</w:t>
       </w:r>
     </w:p>
     <w:p>
@@ -16258,14 +17479,30 @@
         <w:rPr>
           <w:lang w:val="en-US"/>
         </w:rPr>
-        <w:t xml:space="preserve">I used the DecisionTreeClassifier function from </w:t>
-      </w:r>
+        <w:t xml:space="preserve">I used the </w:t>
+      </w:r>
+      <w:proofErr w:type="spellStart"/>
+      <w:r>
+        <w:rPr>
+          <w:lang w:val="en-US"/>
+        </w:rPr>
+        <w:t>DecisionTreeClassifier</w:t>
+      </w:r>
+      <w:proofErr w:type="spellEnd"/>
+      <w:r>
+        <w:rPr>
+          <w:lang w:val="en-US"/>
+        </w:rPr>
+        <w:t xml:space="preserve"> function from </w:t>
+      </w:r>
+      <w:proofErr w:type="spellStart"/>
       <w:r>
         <w:rPr>
           <w:lang w:val="en-US"/>
         </w:rPr>
         <w:t>sklearn.tree</w:t>
       </w:r>
+      <w:proofErr w:type="spellEnd"/>
       <w:r>
         <w:rPr>
           <w:lang w:val="en-US"/>
@@ -16279,11 +17516,19 @@
         <w:br/>
         <w:t xml:space="preserve">The </w:t>
       </w:r>
-      <w:r>
-        <w:rPr>
-          <w:lang w:val="en-US"/>
-        </w:rPr>
-        <w:t>class_weight='balanced'</w:t>
+      <w:proofErr w:type="spellStart"/>
+      <w:r>
+        <w:rPr>
+          <w:lang w:val="en-US"/>
+        </w:rPr>
+        <w:t>class_weight</w:t>
+      </w:r>
+      <w:proofErr w:type="spellEnd"/>
+      <w:r>
+        <w:rPr>
+          <w:lang w:val="en-US"/>
+        </w:rPr>
+        <w:t>='balanced'</w:t>
       </w:r>
       <w:r>
         <w:rPr>
@@ -16458,6 +17703,7 @@
       </w:pPr>
       <w:r>
         <w:rPr>
+          <w:noProof/>
           <w:lang w:val="en-US"/>
         </w:rPr>
         <w:drawing>
@@ -16476,7 +17722,7 @@
                     <pic:cNvPicPr/>
                   </pic:nvPicPr>
                   <pic:blipFill rotWithShape="1">
-                    <a:blip r:embed="rId28"/>
+                    <a:blip r:embed="rId29"/>
                     <a:srcRect l="6134" t="18631" r="6794" b="12224"/>
                     <a:stretch/>
                   </pic:blipFill>
@@ -16581,13 +17827,41 @@
           <w:lang w:val="en-US"/>
         </w:rPr>
         <w:br/>
-        <w:t>I use the same t</w:t>
-      </w:r>
-      <w:r>
-        <w:rPr>
-          <w:lang w:val="en-US"/>
-        </w:rPr>
-        <w:t>rain_test_split to split my data into train and testing data. Here I use a test_size of 20% because this data is much more, so I will still have plenty of test data, but I can use more data to actually train the model. This will make it more accurate.</w:t>
+        <w:t xml:space="preserve">I use the same </w:t>
+      </w:r>
+      <w:proofErr w:type="spellStart"/>
+      <w:r>
+        <w:rPr>
+          <w:lang w:val="en-US"/>
+        </w:rPr>
+        <w:t>t</w:t>
+      </w:r>
+      <w:r>
+        <w:rPr>
+          <w:lang w:val="en-US"/>
+        </w:rPr>
+        <w:t>rain_test_split</w:t>
+      </w:r>
+      <w:proofErr w:type="spellEnd"/>
+      <w:r>
+        <w:rPr>
+          <w:lang w:val="en-US"/>
+        </w:rPr>
+        <w:t xml:space="preserve"> to split my data into train and testing data. Here I use a </w:t>
+      </w:r>
+      <w:proofErr w:type="spellStart"/>
+      <w:r>
+        <w:rPr>
+          <w:lang w:val="en-US"/>
+        </w:rPr>
+        <w:t>test_size</w:t>
+      </w:r>
+      <w:proofErr w:type="spellEnd"/>
+      <w:r>
+        <w:rPr>
+          <w:lang w:val="en-US"/>
+        </w:rPr>
+        <w:t xml:space="preserve"> of 20% because this data is much more, so I will still have plenty of test data, but I can use more data to actually train the model. This will make it more accurate.</w:t>
       </w:r>
     </w:p>
     <w:p>
@@ -16596,11 +17870,19 @@
           <w:lang w:val="en-US"/>
         </w:rPr>
       </w:pPr>
-      <w:r>
-        <w:rPr>
-          <w:lang w:val="en-US"/>
-        </w:rPr>
-        <w:t>n_estimators=</w:t>
+      <w:proofErr w:type="spellStart"/>
+      <w:r>
+        <w:rPr>
+          <w:lang w:val="en-US"/>
+        </w:rPr>
+        <w:t>n_estimators</w:t>
+      </w:r>
+      <w:proofErr w:type="spellEnd"/>
+      <w:r>
+        <w:rPr>
+          <w:lang w:val="en-US"/>
+        </w:rPr>
+        <w:t>=</w:t>
       </w:r>
       <w:r>
         <w:rPr>
@@ -16688,92 +17970,882 @@
     <w:p>
       <w:pPr>
         <w:rPr>
-          <w:lang w:val="en-GB"/>
-        </w:rPr>
-      </w:pPr>
-      <w:r>
-        <w:rPr>
-          <w:lang w:val="en-GB"/>
-        </w:rPr>
-        <w:br w:type="page"/>
+          <w:b/>
+          <w:bCs/>
+          <w:lang w:val="en-GB"/>
+        </w:rPr>
+      </w:pPr>
+      <w:r>
+        <w:rPr>
+          <w:b/>
+          <w:bCs/>
+          <w:lang w:val="en-GB"/>
+        </w:rPr>
+        <w:t xml:space="preserve">Application </w:t>
+      </w:r>
+      <w:r>
+        <w:rPr>
+          <w:b/>
+          <w:bCs/>
+          <w:lang w:val="en-GB"/>
+        </w:rPr>
+        <w:t>1</w:t>
+      </w:r>
+      <w:r>
+        <w:rPr>
+          <w:b/>
+          <w:bCs/>
+          <w:lang w:val="en-GB"/>
+        </w:rPr>
+        <w:t>:</w:t>
       </w:r>
     </w:p>
     <w:p>
       <w:pPr>
         <w:rPr>
-          <w:lang w:val="en-GB"/>
-        </w:rPr>
-      </w:pPr>
+          <w:b/>
+          <w:bCs/>
+          <w:lang w:val="en-GB"/>
+        </w:rPr>
+      </w:pPr>
+      <w:r>
+        <w:rPr>
+          <w:b/>
+          <w:bCs/>
+          <w:lang w:val="en-GB"/>
+        </w:rPr>
+        <w:br w:type="page"/>
+      </w:r>
     </w:p>
     <w:p>
       <w:pPr>
-        <w:pStyle w:val="Ondertitel"/>
-        <w:rPr>
-          <w:lang w:val="en-GB"/>
-        </w:rPr>
-      </w:pPr>
-      <w:r>
-        <w:rPr>
-          <w:lang w:val="en-GB"/>
-        </w:rPr>
-        <w:t>Difficulties</w:t>
+        <w:rPr>
+          <w:b/>
+          <w:bCs/>
+          <w:lang w:val="en-GB"/>
+        </w:rPr>
+      </w:pPr>
+      <w:r>
+        <w:rPr>
+          <w:b/>
+          <w:bCs/>
+          <w:lang w:val="en-GB"/>
+        </w:rPr>
+        <w:lastRenderedPageBreak/>
+        <w:t>Application 2:</w:t>
       </w:r>
     </w:p>
     <w:p>
       <w:pPr>
         <w:rPr>
-          <w:lang w:val="en-GB"/>
-        </w:rPr>
-      </w:pPr>
-      <w:r>
-        <w:rPr>
-          <w:lang w:val="en-GB"/>
-        </w:rPr>
-        <w:t xml:space="preserve">I had a lot of difficulties with my data preprocessing. I knew what things where theoretically available from the class, but to actually implement them was vey difficult. </w:t>
-      </w:r>
+          <w:b/>
+          <w:bCs/>
+          <w:lang w:val="en-GB"/>
+        </w:rPr>
+      </w:pPr>
     </w:p>
     <w:p>
       <w:pPr>
         <w:rPr>
-          <w:lang w:val="en-GB"/>
-        </w:rPr>
-      </w:pPr>
-      <w:r>
-        <w:rPr>
-          <w:lang w:val="en-GB"/>
-        </w:rPr>
-        <w:t xml:space="preserve">I also found it hard to find good metrics and ways to show if my models / </w:t>
-      </w:r>
-      <w:r>
-        <w:rPr>
-          <w:lang w:val="en-GB"/>
-        </w:rPr>
-        <w:t>association rules where good. I didn’t really know how to evaluate them properly.</w:t>
+          <w:b/>
+          <w:bCs/>
+          <w:lang w:val="en-GB"/>
+        </w:rPr>
+      </w:pPr>
+      <w:r>
+        <w:rPr>
+          <w:b/>
+          <w:bCs/>
+          <w:lang w:val="en-GB"/>
+        </w:rPr>
+        <w:br w:type="page"/>
       </w:r>
     </w:p>
     <w:p>
       <w:pPr>
         <w:rPr>
-          <w:lang w:val="en-GB"/>
-        </w:rPr>
-      </w:pPr>
+          <w:b/>
+          <w:bCs/>
+          <w:lang w:val="en-GB"/>
+        </w:rPr>
+      </w:pPr>
+      <w:r>
+        <w:rPr>
+          <w:b/>
+          <w:bCs/>
+          <w:lang w:val="en-GB"/>
+        </w:rPr>
+        <w:lastRenderedPageBreak/>
+        <w:t>Application 3:</w:t>
+      </w:r>
     </w:p>
     <w:p>
       <w:pPr>
-        <w:pStyle w:val="Ondertitel"/>
-        <w:rPr>
-          <w:lang w:val="en-GB"/>
-        </w:rPr>
-      </w:pPr>
-      <w:r>
-        <w:rPr>
-          <w:lang w:val="en-GB"/>
-        </w:rPr>
-        <w:t>Feedback</w:t>
+        <w:rPr>
+          <w:lang w:val="en-GB"/>
+        </w:rPr>
+      </w:pPr>
+      <w:r>
+        <w:rPr>
+          <w:lang w:val="en-GB"/>
+        </w:rPr>
+        <w:t>Firstly when we print our accuracy we get:</w:t>
       </w:r>
     </w:p>
     <w:p>
       <w:pPr>
+        <w:ind w:left="708"/>
+        <w:rPr>
+          <w:i/>
+          <w:iCs/>
+          <w:lang w:val="en-US"/>
+        </w:rPr>
+      </w:pPr>
+      <w:r>
+        <w:rPr>
+          <w:i/>
+          <w:iCs/>
+          <w:lang w:val="en-US"/>
+        </w:rPr>
+        <w:t>Training Accuracy: 0.9</w:t>
+      </w:r>
+      <w:r>
+        <w:rPr>
+          <w:i/>
+          <w:iCs/>
+          <w:lang w:val="en-US"/>
+        </w:rPr>
+        <w:t>6</w:t>
+      </w:r>
+      <w:r>
+        <w:rPr>
+          <w:i/>
+          <w:iCs/>
+          <w:lang w:val="en-US"/>
+        </w:rPr>
+        <w:t>96701846965699</w:t>
+      </w:r>
+      <w:r>
+        <w:rPr>
+          <w:i/>
+          <w:iCs/>
+          <w:lang w:val="en-US"/>
+        </w:rPr>
+        <w:br/>
+      </w:r>
+      <w:r>
+        <w:rPr>
+          <w:i/>
+          <w:iCs/>
+          <w:lang w:val="en-US"/>
+        </w:rPr>
+        <w:t>Testing Accuracy: 0.9</w:t>
+      </w:r>
+      <w:r>
+        <w:rPr>
+          <w:i/>
+          <w:iCs/>
+          <w:lang w:val="en-US"/>
+        </w:rPr>
+        <w:t>48</w:t>
+      </w:r>
+      <w:r>
+        <w:rPr>
+          <w:i/>
+          <w:iCs/>
+          <w:lang w:val="en-US"/>
+        </w:rPr>
+        <w:t>0435212660732</w:t>
+      </w:r>
+    </w:p>
+    <w:p>
+      <w:pPr>
+        <w:rPr>
+          <w:lang w:val="en-US"/>
+        </w:rPr>
+      </w:pPr>
+      <w:r>
+        <w:rPr>
+          <w:b/>
+          <w:bCs/>
+          <w:lang w:val="en-GB"/>
+        </w:rPr>
+        <w:drawing>
+          <wp:anchor distT="0" distB="0" distL="114300" distR="114300" simplePos="0" relativeHeight="251659264" behindDoc="0" locked="0" layoutInCell="1" allowOverlap="1" wp14:anchorId="3737065D" wp14:editId="766CC3CA">
+            <wp:simplePos x="0" y="0"/>
+            <wp:positionH relativeFrom="margin">
+              <wp:align>right</wp:align>
+            </wp:positionH>
+            <wp:positionV relativeFrom="paragraph">
+              <wp:posOffset>1001511</wp:posOffset>
+            </wp:positionV>
+            <wp:extent cx="2880000" cy="2311000"/>
+            <wp:effectExtent l="0" t="0" r="0" b="0"/>
+            <wp:wrapTopAndBottom/>
+            <wp:docPr id="1177011077" name="Afbeelding 1" descr="Afbeelding met tekst, lijn, Perceel, schermopname&#10;&#10;Automatisch gegenereerde beschrijving"/>
+            <wp:cNvGraphicFramePr>
+              <a:graphicFrameLocks xmlns:a="http://schemas.openxmlformats.org/drawingml/2006/main" noChangeAspect="1"/>
+            </wp:cNvGraphicFramePr>
+            <a:graphic xmlns:a="http://schemas.openxmlformats.org/drawingml/2006/main">
+              <a:graphicData uri="http://schemas.openxmlformats.org/drawingml/2006/picture">
+                <pic:pic xmlns:pic="http://schemas.openxmlformats.org/drawingml/2006/picture">
+                  <pic:nvPicPr>
+                    <pic:cNvPr id="1177011077" name="Afbeelding 1" descr="Afbeelding met tekst, lijn, Perceel, schermopname&#10;&#10;Automatisch gegenereerde beschrijving"/>
+                    <pic:cNvPicPr/>
+                  </pic:nvPicPr>
+                  <pic:blipFill>
+                    <a:blip r:embed="rId30">
+                      <a:extLst>
+                        <a:ext uri="{28A0092B-C50C-407E-A947-70E740481C1C}">
+                          <a14:useLocalDpi xmlns:a14="http://schemas.microsoft.com/office/drawing/2010/main" val="0"/>
+                        </a:ext>
+                      </a:extLst>
+                    </a:blip>
+                    <a:stretch>
+                      <a:fillRect/>
+                    </a:stretch>
+                  </pic:blipFill>
+                  <pic:spPr>
+                    <a:xfrm>
+                      <a:off x="0" y="0"/>
+                      <a:ext cx="2880000" cy="2311000"/>
+                    </a:xfrm>
+                    <a:prstGeom prst="rect">
+                      <a:avLst/>
+                    </a:prstGeom>
+                  </pic:spPr>
+                </pic:pic>
+              </a:graphicData>
+            </a:graphic>
+            <wp14:sizeRelH relativeFrom="page">
+              <wp14:pctWidth>0</wp14:pctWidth>
+            </wp14:sizeRelH>
+            <wp14:sizeRelV relativeFrom="page">
+              <wp14:pctHeight>0</wp14:pctHeight>
+            </wp14:sizeRelV>
+          </wp:anchor>
+        </w:drawing>
+      </w:r>
+      <w:r>
+        <w:rPr>
+          <w:lang w:val="en-US"/>
+        </w:rPr>
+        <w:t xml:space="preserve">This is a very nice result, it shows us that it’s not yet </w:t>
+      </w:r>
+      <w:r>
+        <w:rPr>
+          <w:lang w:val="en-US"/>
+        </w:rPr>
+        <w:t>over</w:t>
+      </w:r>
+      <w:r>
+        <w:rPr>
+          <w:lang w:val="en-US"/>
+        </w:rPr>
+        <w:t xml:space="preserve"> overfitted to the training data and still gives a high accuracy on the testing data. We can also see this in the </w:t>
+      </w:r>
+      <w:r>
+        <w:rPr>
+          <w:lang w:val="en-US"/>
+        </w:rPr>
+        <w:t>confusing matrix</w:t>
+      </w:r>
+      <w:r>
+        <w:rPr>
+          <w:lang w:val="en-US"/>
+        </w:rPr>
+        <w:t xml:space="preserve"> and ROC curve</w:t>
+      </w:r>
+      <w:r>
+        <w:rPr>
+          <w:lang w:val="en-US"/>
+        </w:rPr>
+        <w:t xml:space="preserve">, we have no </w:t>
+      </w:r>
+      <w:r>
+        <w:rPr>
+          <w:lang w:val="en-US"/>
+        </w:rPr>
+        <w:t>false positives or false negatives in our test predictions.</w:t>
+      </w:r>
+      <w:r>
+        <w:rPr>
+          <w:lang w:val="en-US"/>
+        </w:rPr>
+        <w:t xml:space="preserve"> The area under the ROC curve indicates the </w:t>
+      </w:r>
+      <w:r>
+        <w:rPr>
+          <w:lang w:val="en-US"/>
+        </w:rPr>
+        <w:t>performance of the model, we can clearly see that this is about 80% percent and more which means a very good model.</w:t>
+      </w:r>
+    </w:p>
+    <w:p>
+      <w:pPr>
+        <w:rPr>
+          <w:lang w:val="en-GB"/>
+        </w:rPr>
+      </w:pPr>
+      <w:r>
+        <w:rPr>
+          <w:b/>
+          <w:bCs/>
+          <w:noProof/>
+          <w:lang w:val="en-GB"/>
+        </w:rPr>
+        <w:drawing>
+          <wp:anchor distT="0" distB="0" distL="114300" distR="114300" simplePos="0" relativeHeight="251660288" behindDoc="0" locked="0" layoutInCell="1" allowOverlap="1" wp14:anchorId="206C287C" wp14:editId="1620AEB8">
+            <wp:simplePos x="0" y="0"/>
+            <wp:positionH relativeFrom="column">
+              <wp:posOffset>-82031</wp:posOffset>
+            </wp:positionH>
+            <wp:positionV relativeFrom="paragraph">
+              <wp:posOffset>7562</wp:posOffset>
+            </wp:positionV>
+            <wp:extent cx="2880000" cy="2438214"/>
+            <wp:effectExtent l="0" t="0" r="0" b="635"/>
+            <wp:wrapThrough wrapText="bothSides">
+              <wp:wrapPolygon edited="0">
+                <wp:start x="0" y="0"/>
+                <wp:lineTo x="0" y="21437"/>
+                <wp:lineTo x="21433" y="21437"/>
+                <wp:lineTo x="21433" y="0"/>
+                <wp:lineTo x="0" y="0"/>
+              </wp:wrapPolygon>
+            </wp:wrapThrough>
+            <wp:docPr id="1776100846" name="Afbeelding 1"/>
+            <wp:cNvGraphicFramePr>
+              <a:graphicFrameLocks xmlns:a="http://schemas.openxmlformats.org/drawingml/2006/main" noChangeAspect="1"/>
+            </wp:cNvGraphicFramePr>
+            <a:graphic xmlns:a="http://schemas.openxmlformats.org/drawingml/2006/main">
+              <a:graphicData uri="http://schemas.openxmlformats.org/drawingml/2006/picture">
+                <pic:pic xmlns:pic="http://schemas.openxmlformats.org/drawingml/2006/picture">
+                  <pic:nvPicPr>
+                    <pic:cNvPr id="1776100846" name="Afbeelding 1"/>
+                    <pic:cNvPicPr/>
+                  </pic:nvPicPr>
+                  <pic:blipFill>
+                    <a:blip r:embed="rId31">
+                      <a:extLst>
+                        <a:ext uri="{28A0092B-C50C-407E-A947-70E740481C1C}">
+                          <a14:useLocalDpi xmlns:a14="http://schemas.microsoft.com/office/drawing/2010/main" val="0"/>
+                        </a:ext>
+                      </a:extLst>
+                    </a:blip>
+                    <a:stretch>
+                      <a:fillRect/>
+                    </a:stretch>
+                  </pic:blipFill>
+                  <pic:spPr>
+                    <a:xfrm>
+                      <a:off x="0" y="0"/>
+                      <a:ext cx="2880000" cy="2438214"/>
+                    </a:xfrm>
+                    <a:prstGeom prst="rect">
+                      <a:avLst/>
+                    </a:prstGeom>
+                  </pic:spPr>
+                </pic:pic>
+              </a:graphicData>
+            </a:graphic>
+            <wp14:sizeRelH relativeFrom="page">
+              <wp14:pctWidth>0</wp14:pctWidth>
+            </wp14:sizeRelH>
+            <wp14:sizeRelV relativeFrom="page">
+              <wp14:pctHeight>0</wp14:pctHeight>
+            </wp14:sizeRelV>
+          </wp:anchor>
+        </w:drawing>
+      </w:r>
+      <w:r>
+        <w:rPr>
+          <w:lang w:val="en-GB"/>
+        </w:rPr>
+        <w:t xml:space="preserve"> </w:t>
+      </w:r>
+      <w:r>
+        <w:rPr>
+          <w:lang w:val="en-GB"/>
+        </w:rPr>
+        <w:br/>
+      </w:r>
+      <w:r>
+        <w:rPr>
+          <w:lang w:val="en-GB"/>
+        </w:rPr>
+        <w:t xml:space="preserve">If I cross validate the test </w:t>
+      </w:r>
+      <w:r>
+        <w:rPr>
+          <w:lang w:val="en-GB"/>
+        </w:rPr>
+        <w:t>data to get a more accurate result we also get</w:t>
+      </w:r>
+      <w:r>
+        <w:rPr>
+          <w:lang w:val="en-GB"/>
+        </w:rPr>
+        <w:t xml:space="preserve"> a good result</w:t>
+      </w:r>
+      <w:r>
+        <w:rPr>
+          <w:lang w:val="en-GB"/>
+        </w:rPr>
+        <w:t>:</w:t>
+      </w:r>
+    </w:p>
+    <w:p>
+      <w:pPr>
+        <w:ind w:left="708"/>
+        <w:rPr>
+          <w:i/>
+          <w:iCs/>
+          <w:lang w:val="en-US"/>
+        </w:rPr>
+      </w:pPr>
+      <w:r>
+        <w:rPr>
+          <w:i/>
+          <w:iCs/>
+          <w:lang w:val="en-US"/>
+        </w:rPr>
+        <w:t xml:space="preserve">Cross-Validation Accuracy Scores: </w:t>
+      </w:r>
+      <w:r>
+        <w:rPr>
+          <w:i/>
+          <w:iCs/>
+          <w:lang w:val="en-US"/>
+        </w:rPr>
+        <w:br/>
+      </w:r>
+      <w:r>
+        <w:rPr>
+          <w:i/>
+          <w:iCs/>
+          <w:lang w:val="en-US"/>
+        </w:rPr>
+        <w:t>[0.6857896 0.957124  0.9</w:t>
+      </w:r>
+      <w:r>
+        <w:rPr>
+          <w:i/>
+          <w:iCs/>
+          <w:lang w:val="en-US"/>
+        </w:rPr>
+        <w:t>6</w:t>
+      </w:r>
+      <w:r>
+        <w:rPr>
+          <w:i/>
+          <w:iCs/>
+          <w:lang w:val="en-US"/>
+        </w:rPr>
+        <w:t>538259 0.</w:t>
+      </w:r>
+      <w:r>
+        <w:rPr>
+          <w:i/>
+          <w:iCs/>
+          <w:lang w:val="en-US"/>
+        </w:rPr>
+        <w:t>89</w:t>
+      </w:r>
+      <w:r>
+        <w:rPr>
+          <w:i/>
+          <w:iCs/>
+          <w:lang w:val="en-US"/>
+        </w:rPr>
+        <w:t>406332 0.9</w:t>
+      </w:r>
+      <w:r>
+        <w:rPr>
+          <w:i/>
+          <w:iCs/>
+          <w:lang w:val="en-US"/>
+        </w:rPr>
+        <w:t>7</w:t>
+      </w:r>
+      <w:r>
+        <w:rPr>
+          <w:i/>
+          <w:iCs/>
+          <w:lang w:val="en-US"/>
+        </w:rPr>
+        <w:t>505277]</w:t>
+      </w:r>
+      <w:r>
+        <w:rPr>
+          <w:i/>
+          <w:iCs/>
+          <w:lang w:val="en-US"/>
+        </w:rPr>
+        <w:br/>
+      </w:r>
+      <w:r>
+        <w:rPr>
+          <w:i/>
+          <w:iCs/>
+          <w:lang w:val="en-US"/>
+        </w:rPr>
+        <w:t>Mean CV Accuracy: 0.</w:t>
+      </w:r>
+      <w:r>
+        <w:rPr>
+          <w:i/>
+          <w:iCs/>
+          <w:lang w:val="en-US"/>
+        </w:rPr>
+        <w:t>9</w:t>
+      </w:r>
+      <w:r>
+        <w:rPr>
+          <w:i/>
+          <w:iCs/>
+          <w:lang w:val="en-US"/>
+        </w:rPr>
+        <w:t>1</w:t>
+      </w:r>
+    </w:p>
+    <w:p>
+      <w:pPr>
+        <w:ind w:left="708"/>
+        <w:rPr>
+          <w:i/>
+          <w:iCs/>
+          <w:lang w:val="en-US"/>
+        </w:rPr>
+      </w:pPr>
+    </w:p>
+    <w:p>
+      <w:pPr>
+        <w:rPr>
+          <w:lang w:val="en-GB"/>
+        </w:rPr>
+      </w:pPr>
+      <w:r>
+        <w:rPr>
+          <w:lang w:val="en-GB"/>
+        </w:rPr>
+        <w:t xml:space="preserve">I wanted to find a </w:t>
+      </w:r>
+      <w:r>
+        <w:rPr>
+          <w:lang w:val="en-GB"/>
+        </w:rPr>
+        <w:t xml:space="preserve">feature that can be specifically used to determine if the transaction is fraud or not. </w:t>
+      </w:r>
+      <w:r>
+        <w:rPr>
+          <w:lang w:val="en-GB"/>
+        </w:rPr>
+        <w:t>We can easily see this from our model</w:t>
+      </w:r>
+      <w:r>
+        <w:rPr>
+          <w:lang w:val="en-GB"/>
+        </w:rPr>
+        <w:t xml:space="preserve"> using some </w:t>
+      </w:r>
+      <w:proofErr w:type="spellStart"/>
+      <w:r>
+        <w:rPr>
+          <w:lang w:val="en-GB"/>
+        </w:rPr>
+        <w:t>SKLearn</w:t>
+      </w:r>
+      <w:proofErr w:type="spellEnd"/>
+      <w:r>
+        <w:rPr>
+          <w:lang w:val="en-GB"/>
+        </w:rPr>
+        <w:t xml:space="preserve"> functions.</w:t>
+      </w:r>
+    </w:p>
+    <w:p>
+      <w:pPr>
+        <w:rPr>
+          <w:lang w:val="en-GB"/>
+        </w:rPr>
+      </w:pPr>
+      <w:r>
+        <w:rPr>
+          <w:lang w:val="en-GB"/>
+        </w:rPr>
+        <w:drawing>
+          <wp:inline distT="0" distB="0" distL="0" distR="0" wp14:anchorId="1837E7BD" wp14:editId="5E8CBB33">
+            <wp:extent cx="5760000" cy="1996363"/>
+            <wp:effectExtent l="0" t="0" r="0" b="4445"/>
+            <wp:docPr id="155496904" name="Afbeelding 1"/>
+            <wp:cNvGraphicFramePr>
+              <a:graphicFrameLocks xmlns:a="http://schemas.openxmlformats.org/drawingml/2006/main" noChangeAspect="1"/>
+            </wp:cNvGraphicFramePr>
+            <a:graphic xmlns:a="http://schemas.openxmlformats.org/drawingml/2006/main">
+              <a:graphicData uri="http://schemas.openxmlformats.org/drawingml/2006/picture">
+                <pic:pic xmlns:pic="http://schemas.openxmlformats.org/drawingml/2006/picture">
+                  <pic:nvPicPr>
+                    <pic:cNvPr id="155496904" name=""/>
+                    <pic:cNvPicPr/>
+                  </pic:nvPicPr>
+                  <pic:blipFill rotWithShape="1">
+                    <a:blip r:embed="rId32"/>
+                    <a:srcRect l="6975" t="23801" r="8351" b="15689"/>
+                    <a:stretch/>
+                  </pic:blipFill>
+                  <pic:spPr bwMode="auto">
+                    <a:xfrm>
+                      <a:off x="0" y="0"/>
+                      <a:ext cx="5760000" cy="1996363"/>
+                    </a:xfrm>
+                    <a:prstGeom prst="rect">
+                      <a:avLst/>
+                    </a:prstGeom>
+                    <a:ln>
+                      <a:noFill/>
+                    </a:ln>
+                    <a:extLst>
+                      <a:ext uri="{53640926-AAD7-44D8-BBD7-CCE9431645EC}">
+                        <a14:shadowObscured xmlns:a14="http://schemas.microsoft.com/office/drawing/2010/main"/>
+                      </a:ext>
+                    </a:extLst>
+                  </pic:spPr>
+                </pic:pic>
+              </a:graphicData>
+            </a:graphic>
+          </wp:inline>
+        </w:drawing>
+      </w:r>
+    </w:p>
+    <w:p>
+      <w:pPr>
+        <w:rPr>
+          <w:lang w:val="en-GB"/>
+        </w:rPr>
+      </w:pPr>
+    </w:p>
+    <w:p>
+      <w:pPr>
+        <w:rPr>
+          <w:lang w:val="en-GB"/>
+        </w:rPr>
+      </w:pPr>
+      <w:r>
+        <w:rPr>
+          <w:lang w:val="en-GB"/>
+        </w:rPr>
+        <w:lastRenderedPageBreak/>
+        <w:t xml:space="preserve">We get </w:t>
+      </w:r>
+      <w:r>
+        <w:rPr>
+          <w:lang w:val="en-GB"/>
+        </w:rPr>
+        <w:t xml:space="preserve">a nice graph </w:t>
+      </w:r>
+      <w:r>
+        <w:rPr>
+          <w:lang w:val="en-GB"/>
+        </w:rPr>
+        <w:t xml:space="preserve">from this code where we can clearly see that the amt (amount spend in the transaction) is the most important feature to classify if the transaction is fraud or not. </w:t>
+      </w:r>
+      <w:r>
+        <w:rPr>
+          <w:lang w:val="en-GB"/>
+        </w:rPr>
+        <w:br/>
+        <w:t xml:space="preserve">It’s also nice to see some </w:t>
+      </w:r>
+      <w:r>
+        <w:rPr>
+          <w:lang w:val="en-GB"/>
+        </w:rPr>
+        <w:t>categories where the importance for the model is practically zero, so in this categories there are rarely fraudulent transactions.</w:t>
+      </w:r>
+      <w:r>
+        <w:rPr>
+          <w:lang w:val="en-GB"/>
+        </w:rPr>
+        <w:br/>
+        <w:t xml:space="preserve">We can also see that city is pretty important to look at too, this can give us a </w:t>
+      </w:r>
+      <w:r>
+        <w:rPr>
+          <w:lang w:val="en-GB"/>
+        </w:rPr>
+        <w:t>view on where most fraudulent transactions are taking place.</w:t>
+      </w:r>
+    </w:p>
+    <w:p>
+      <w:pPr>
+        <w:rPr>
+          <w:lang w:val="en-GB"/>
+        </w:rPr>
+      </w:pPr>
+      <w:r>
+        <w:rPr>
+          <w:lang w:val="en-GB"/>
+        </w:rPr>
+        <w:drawing>
+          <wp:inline distT="0" distB="0" distL="0" distR="0" wp14:anchorId="233F6FF5" wp14:editId="7B42B1F0">
+            <wp:extent cx="4869873" cy="3107550"/>
+            <wp:effectExtent l="0" t="0" r="6985" b="0"/>
+            <wp:docPr id="609677417" name="Afbeelding 1"/>
+            <wp:cNvGraphicFramePr>
+              <a:graphicFrameLocks xmlns:a="http://schemas.openxmlformats.org/drawingml/2006/main" noChangeAspect="1"/>
+            </wp:cNvGraphicFramePr>
+            <a:graphic xmlns:a="http://schemas.openxmlformats.org/drawingml/2006/main">
+              <a:graphicData uri="http://schemas.openxmlformats.org/drawingml/2006/picture">
+                <pic:pic xmlns:pic="http://schemas.openxmlformats.org/drawingml/2006/picture">
+                  <pic:nvPicPr>
+                    <pic:cNvPr id="609677417" name=""/>
+                    <pic:cNvPicPr/>
+                  </pic:nvPicPr>
+                  <pic:blipFill>
+                    <a:blip r:embed="rId33"/>
+                    <a:stretch>
+                      <a:fillRect/>
+                    </a:stretch>
+                  </pic:blipFill>
+                  <pic:spPr>
+                    <a:xfrm>
+                      <a:off x="0" y="0"/>
+                      <a:ext cx="4875412" cy="3111085"/>
+                    </a:xfrm>
+                    <a:prstGeom prst="rect">
+                      <a:avLst/>
+                    </a:prstGeom>
+                  </pic:spPr>
+                </pic:pic>
+              </a:graphicData>
+            </a:graphic>
+          </wp:inline>
+        </w:drawing>
+      </w:r>
+    </w:p>
+    <w:p>
+      <w:pPr>
+        <w:rPr>
+          <w:lang w:val="en-GB"/>
+        </w:rPr>
+      </w:pPr>
+      <w:r>
+        <w:rPr>
+          <w:lang w:val="en-GB"/>
+        </w:rPr>
+        <w:br w:type="page"/>
+      </w:r>
+    </w:p>
+    <w:p>
+      <w:pPr>
+        <w:pStyle w:val="Ondertitel"/>
+        <w:rPr>
+          <w:lang w:val="en-GB"/>
+        </w:rPr>
+      </w:pPr>
+      <w:r>
+        <w:rPr>
+          <w:lang w:val="en-GB"/>
+        </w:rPr>
+        <w:lastRenderedPageBreak/>
+        <w:t>Difficulties</w:t>
+      </w:r>
+    </w:p>
+    <w:p>
+      <w:pPr>
+        <w:rPr>
+          <w:lang w:val="en-GB"/>
+        </w:rPr>
+      </w:pPr>
+      <w:r>
+        <w:rPr>
+          <w:lang w:val="en-GB"/>
+        </w:rPr>
+        <w:t xml:space="preserve">I had a lot of difficulties with my data preprocessing. I knew what things where theoretically available from the class, but to actually implement them was </w:t>
+      </w:r>
+      <w:r>
+        <w:rPr>
+          <w:lang w:val="en-GB"/>
+        </w:rPr>
+        <w:t>very</w:t>
+      </w:r>
+      <w:r>
+        <w:rPr>
+          <w:lang w:val="en-GB"/>
+        </w:rPr>
+        <w:t xml:space="preserve"> difficult. </w:t>
+      </w:r>
+    </w:p>
+    <w:p>
+      <w:pPr>
+        <w:rPr>
+          <w:lang w:val="en-GB"/>
+        </w:rPr>
+      </w:pPr>
+      <w:r>
+        <w:rPr>
+          <w:lang w:val="en-GB"/>
+        </w:rPr>
+        <w:t xml:space="preserve">I also found it hard to find good metrics and ways to show if my models / </w:t>
+      </w:r>
+      <w:r>
+        <w:rPr>
+          <w:lang w:val="en-GB"/>
+        </w:rPr>
+        <w:t>association rules where good. I didn’t really know how to evaluate them properly.</w:t>
+      </w:r>
+    </w:p>
+    <w:p>
+      <w:pPr>
+        <w:rPr>
+          <w:lang w:val="en-GB"/>
+        </w:rPr>
+      </w:pPr>
+      <w:r>
+        <w:rPr>
+          <w:lang w:val="en-GB"/>
+        </w:rPr>
+        <w:t xml:space="preserve">I watched a lot of data mining / Ai modelling video’s and did some Python courses on </w:t>
+      </w:r>
+      <w:proofErr w:type="spellStart"/>
+      <w:r>
+        <w:rPr>
+          <w:lang w:val="en-GB"/>
+        </w:rPr>
+        <w:t>DataCamp</w:t>
+      </w:r>
+      <w:proofErr w:type="spellEnd"/>
+      <w:r>
+        <w:rPr>
+          <w:lang w:val="en-GB"/>
+        </w:rPr>
+        <w:t xml:space="preserve"> to help me solve my issues.</w:t>
+      </w:r>
+    </w:p>
+    <w:p>
+      <w:pPr>
+        <w:rPr>
+          <w:lang w:val="en-GB"/>
+        </w:rPr>
+      </w:pPr>
+    </w:p>
+    <w:p>
+      <w:pPr>
+        <w:pStyle w:val="Ondertitel"/>
+        <w:rPr>
+          <w:lang w:val="en-GB"/>
+        </w:rPr>
+      </w:pPr>
+      <w:r>
+        <w:rPr>
+          <w:lang w:val="en-GB"/>
+        </w:rPr>
+        <w:t>Feedback</w:t>
+      </w:r>
+    </w:p>
+    <w:p>
+      <w:pPr>
         <w:rPr>
           <w:lang w:val="en-GB"/>
         </w:rPr>
@@ -16801,7 +18873,19 @@
         <w:rPr>
           <w:lang w:val="en-GB"/>
         </w:rPr>
-        <w:t>because we didn’t get any feedback on our Mid-Term yet and we could choose almost everything ourselves it was difficult to know if we where on the right track and wh</w:t>
+        <w:t xml:space="preserve">because we didn’t get any feedback on our Mid-Term yet and we could choose almost everything ourselves it was difficult to know if </w:t>
+      </w:r>
+      <w:r>
+        <w:rPr>
+          <w:lang w:val="en-GB"/>
+        </w:rPr>
+        <w:t>we were</w:t>
+      </w:r>
+      <w:r>
+        <w:rPr>
+          <w:lang w:val="en-GB"/>
+        </w:rPr>
+        <w:t xml:space="preserve"> on the right track and wh</w:t>
       </w:r>
       <w:r>
         <w:rPr>
@@ -16858,7 +18942,7 @@
       </w:pPr>
     </w:p>
     <w:sectPr>
-      <w:footerReference w:type="default" r:id="rId29"/>
+      <w:footerReference w:type="default" r:id="rId34"/>
       <w:pgSz w:w="11906" w:h="16838"/>
       <w:pgMar w:top="1417" w:right="1417" w:bottom="1417" w:left="1417" w:header="708" w:footer="708" w:gutter="0"/>
       <w:cols w:space="708"/>
@@ -16912,8 +18996,13 @@
       <w:t>2</w:t>
     </w:r>
     <w:r>
-      <w:t xml:space="preserve"> Data Mining</w:t>
+      <w:t xml:space="preserve"> Data </w:t>
     </w:r>
+    <w:proofErr w:type="spellStart"/>
+    <w:r>
+      <w:t>Mining</w:t>
+    </w:r>
+    <w:proofErr w:type="spellEnd"/>
     <w:r>
       <w:tab/>
     </w:r>
@@ -19298,4 +21387,16 @@
     </a:ext>
   </a:extLst>
 </a:theme>
+</file>
+
+<file path=customXml/item1.xml><?xml version="1.0" encoding="utf-8"?>
+<b:Sources xmlns:b="http://schemas.openxmlformats.org/officeDocument/2006/bibliography" xmlns="http://schemas.openxmlformats.org/officeDocument/2006/bibliography" SelectedStyle="\IEEE2006OfficeOnline.xsl" StyleName="IEEE" Version="2006"/>
+</file>
+
+<file path=customXml/itemProps1.xml><?xml version="1.0" encoding="utf-8"?>
+<ds:datastoreItem xmlns:ds="http://schemas.openxmlformats.org/officeDocument/2006/customXml" ds:itemID="{722DD9E3-8C57-4BE9-9373-C4C3ED1EEB20}">
+  <ds:schemaRefs>
+    <ds:schemaRef ds:uri="http://schemas.openxmlformats.org/officeDocument/2006/bibliography"/>
+  </ds:schemaRefs>
+</ds:datastoreItem>
 </file>
</xml_diff>